<commit_message>
Corrigi erros de pt
</commit_message>
<xml_diff>
--- a/documentacao/Artigo_SER2020.docx
+++ b/documentacao/Artigo_SER2020.docx
@@ -198,10 +198,7 @@
         <w:t xml:space="preserve"> da submissão</w:t>
       </w:r>
       <w:r>
-        <w:t>, os nomes dos autores, seus e-mails e instituições NÃO devem ser incluídos</w:t>
-      </w:r>
-      <w:r>
-        <w:t xml:space="preserve"> no arquivo do ARTIGO COMPLETO. Qualquer identificação dos autores deve ser inserida no próprio sistema de submissão, na ordem de autoria do trabalho. </w:t>
+        <w:t xml:space="preserve">, os nomes dos autores, seus e-mails e instituições NÃO devem ser incluídos no arquivo do ARTIGO COMPLETO. Qualquer identificação dos autores deve ser inserida no próprio sistema de submissão, na ordem de autoria do trabalho. </w:t>
       </w:r>
     </w:p>
     <w:p>
@@ -252,13 +249,7 @@
       </w:r>
       <w:proofErr w:type="spellEnd"/>
       <w:r>
-        <w:t xml:space="preserve"> tutorial onde o usuário pode aprender a usar as funções e também existe base de dados exemplos para que seja possível visualizar o seu funcionamento mesmo sem um banco de dados. </w:t>
-      </w:r>
-      <w:r>
-        <w:t>Foi desenvolvido</w:t>
-      </w:r>
-      <w:r>
-        <w:t xml:space="preserve"> também um aplicativo em </w:t>
+        <w:t xml:space="preserve"> tutorial onde o usuário pode aprender a usar as funções e também existe base de dados exemplos para que seja possível visualizar o seu funcionamento mesmo sem um banco de dados. Foi desenvolvido também um aplicativo em </w:t>
       </w:r>
       <w:proofErr w:type="spellStart"/>
       <w:r>
@@ -1618,10 +1609,7 @@
         </w:rPr>
       </w:pPr>
       <w:r>
-        <w:t xml:space="preserve">O AHP </w:t>
-      </w:r>
-      <w:r>
-        <w:t>(</w:t>
+        <w:t>O AHP (</w:t>
       </w:r>
       <w:proofErr w:type="spellStart"/>
       <w:r>
@@ -1677,16 +1665,7 @@
           <w:color w:val="222222"/>
           <w:shd w:val="clear" w:color="auto" w:fill="FFFFFF"/>
         </w:rPr>
-        <w:t>)</w:t>
-      </w:r>
-      <w:r>
-        <w:rPr>
-          <w:bCs/>
-          <w:i/>
-          <w:color w:val="222222"/>
-          <w:shd w:val="clear" w:color="auto" w:fill="FFFFFF"/>
-        </w:rPr>
-        <w:t xml:space="preserve"> </w:t>
+        <w:t xml:space="preserve">) </w:t>
       </w:r>
       <w:r>
         <w:rPr>
@@ -2068,6 +2047,14 @@
         </w:rPr>
         <w:t>autovetor</w:t>
       </w:r>
+      <w:r>
+        <w:rPr>
+          <w:bCs/>
+          <w:color w:val="222222"/>
+          <w:shd w:val="clear" w:color="auto" w:fill="FFFFFF"/>
+        </w:rPr>
+        <w:t>es</w:t>
+      </w:r>
       <w:proofErr w:type="spellEnd"/>
       <w:r>
         <w:rPr>
@@ -2092,23 +2079,35 @@
           <w:color w:val="222222"/>
           <w:shd w:val="clear" w:color="auto" w:fill="FFFFFF"/>
         </w:rPr>
-        <w:t xml:space="preserve">Na </w:t>
-      </w:r>
-      <w:r>
-        <w:rPr>
-          <w:bCs/>
-          <w:color w:val="222222"/>
-          <w:shd w:val="clear" w:color="auto" w:fill="FFFFFF"/>
-        </w:rPr>
-        <w:t>verificação da consistência do julgamento</w:t>
-      </w:r>
-      <w:r>
-        <w:rPr>
-          <w:bCs/>
-          <w:color w:val="222222"/>
-          <w:shd w:val="clear" w:color="auto" w:fill="FFFFFF"/>
-        </w:rPr>
-        <w:t xml:space="preserve"> considera-se as dificuldades naturais do ser humano em tomar decisões diante de um problema com muitas informações que possuem muitos critérios, </w:t>
+        <w:t xml:space="preserve">Na verificação da </w:t>
+      </w:r>
+      <w:r>
+        <w:rPr>
+          <w:bCs/>
+          <w:color w:val="222222"/>
+          <w:u w:val="single"/>
+          <w:shd w:val="clear" w:color="auto" w:fill="FFFFFF"/>
+        </w:rPr>
+        <w:t>co</w:t>
+      </w:r>
+      <w:bookmarkStart w:id="0" w:name="_GoBack"/>
+      <w:bookmarkEnd w:id="0"/>
+      <w:r>
+        <w:rPr>
+          <w:bCs/>
+          <w:color w:val="222222"/>
+          <w:u w:val="single"/>
+          <w:shd w:val="clear" w:color="auto" w:fill="FFFFFF"/>
+        </w:rPr>
+        <w:t>nsistência</w:t>
+      </w:r>
+      <w:r>
+        <w:rPr>
+          <w:bCs/>
+          <w:color w:val="222222"/>
+          <w:shd w:val="clear" w:color="auto" w:fill="FFFFFF"/>
+        </w:rPr>
+        <w:t xml:space="preserve"> do julgamento considera-se as dificuldades naturais do ser humano em tomar decisões diante de um problema com muitas informações que possuem muitos critérios, </w:t>
       </w:r>
       <w:proofErr w:type="spellStart"/>
       <w:r>
@@ -2222,19 +2221,7 @@
                   <w:rPr>
                     <w:rFonts w:ascii="Cambria Math" w:hAnsi="Cambria Math"/>
                   </w:rPr>
-                  <m:t>I</m:t>
-                </m:r>
-                <m:r>
-                  <w:rPr>
-                    <w:rFonts w:ascii="Cambria Math" w:hAnsi="Cambria Math"/>
-                  </w:rPr>
-                  <m:t>C</m:t>
-                </m:r>
-                <m:r>
-                  <w:rPr>
-                    <w:rFonts w:ascii="Cambria Math" w:hAnsi="Cambria Math"/>
-                  </w:rPr>
-                  <m:t xml:space="preserve">= </m:t>
+                  <m:t xml:space="preserve">IC= </m:t>
                 </m:r>
                 <m:f>
                   <m:fPr>
@@ -2413,13 +2400,7 @@
         <w:rPr>
           <w:b/>
         </w:rPr>
-        <w:t>Tabela 2</w:t>
-      </w:r>
-      <w:r>
-        <w:rPr>
-          <w:b/>
-        </w:rPr>
-        <w:t xml:space="preserve"> – </w:t>
+        <w:t xml:space="preserve">Tabela 2 – </w:t>
       </w:r>
       <w:r>
         <w:t>Índices de consistência aleatória</w:t>
@@ -2556,21 +2537,7 @@
                     <w:rFonts w:ascii="Cambria Math" w:hAnsi="Cambria Math"/>
                     <w:lang w:eastAsia="pt-BR"/>
                   </w:rPr>
-                  <m:t>R</m:t>
-                </m:r>
-                <m:r>
-                  <w:rPr>
-                    <w:rFonts w:ascii="Cambria Math" w:hAnsi="Cambria Math"/>
-                    <w:lang w:eastAsia="pt-BR"/>
-                  </w:rPr>
-                  <m:t>C</m:t>
-                </m:r>
-                <m:r>
-                  <w:rPr>
-                    <w:rFonts w:ascii="Cambria Math" w:hAnsi="Cambria Math"/>
-                    <w:lang w:eastAsia="pt-BR"/>
-                  </w:rPr>
-                  <m:t>=</m:t>
+                  <m:t>RC=</m:t>
                 </m:r>
                 <m:f>
                   <m:fPr>
@@ -2661,23 +2628,18 @@
     <w:p>
       <w:r>
         <w:lastRenderedPageBreak/>
-        <w:t xml:space="preserve">Por fim e realizada o </w:t>
-      </w:r>
-      <w:r>
-        <w:rPr>
-          <w:bCs/>
-          <w:color w:val="222222"/>
-          <w:shd w:val="clear" w:color="auto" w:fill="FFFFFF"/>
-        </w:rPr>
-        <w:t>cálculo das prioridades globais das alternativas</w:t>
-      </w:r>
-      <w:r>
-        <w:rPr>
-          <w:bCs/>
-          <w:color w:val="222222"/>
-          <w:shd w:val="clear" w:color="auto" w:fill="FFFFFF"/>
-        </w:rPr>
-        <w:t xml:space="preserve">. </w:t>
+        <w:t>Por fim é realizado</w:t>
+      </w:r>
+      <w:r>
+        <w:t xml:space="preserve"> o </w:t>
+      </w:r>
+      <w:r>
+        <w:rPr>
+          <w:bCs/>
+          <w:color w:val="222222"/>
+          <w:shd w:val="clear" w:color="auto" w:fill="FFFFFF"/>
+        </w:rPr>
+        <w:t xml:space="preserve">cálculo das prioridades globais das alternativas. </w:t>
       </w:r>
       <w:r>
         <w:t xml:space="preserve">De acordo com </w:t>
@@ -2694,10 +2656,25 @@
         <w:t>em relação ao objetivo</w:t>
       </w:r>
       <w:r>
-        <w:t xml:space="preserve">. Entretanto, no nível das alternativas, a prioridade encontrada ao se multiplicar a prioridade local da alternativa em relação a um determinado </w:t>
-      </w:r>
-      <w:r>
-        <w:t>critério pela prioridade global deste</w:t>
+        <w:t>. Entretanto, no nível das alternativas, a prioridade</w:t>
+      </w:r>
+      <w:r>
+        <w:t xml:space="preserve"> é</w:t>
+      </w:r>
+      <w:r>
+        <w:t xml:space="preserve"> encontrada ao se multiplicar a prioridade local da alternativa em relação a um determinado </w:t>
+      </w:r>
+      <w:r>
+        <w:t xml:space="preserve">critério pela </w:t>
+      </w:r>
+      <w:r>
+        <w:rPr>
+          <w:u w:val="single"/>
+        </w:rPr>
+        <w:t>prioridade</w:t>
+      </w:r>
+      <w:r>
+        <w:t xml:space="preserve"> global deste</w:t>
       </w:r>
       <w:r>
         <w:t>. Portanto, para se obter a prioridade global das alternativas, deve-se calcular o somatório das prioridades globais das alternativas calculadas em cada critério. Essa prioridade determinará a contribuição da alternativa para o objetivo principal.</w:t>
@@ -3251,8 +3228,6 @@
         </w:rPr>
         <w:t> </w:t>
       </w:r>
-      <w:bookmarkStart w:id="0" w:name="_GoBack"/>
-      <w:bookmarkEnd w:id="0"/>
     </w:p>
     <w:p/>
     <w:p/>
@@ -5169,7 +5144,7 @@
 </file>
 
 <file path=customXml/itemProps1.xml><?xml version="1.0" encoding="utf-8"?>
-<ds:datastoreItem xmlns:ds="http://schemas.openxmlformats.org/officeDocument/2006/customXml" ds:itemID="{2C464B0A-D7FE-4A0A-A04F-65116411D50D}">
+<ds:datastoreItem xmlns:ds="http://schemas.openxmlformats.org/officeDocument/2006/customXml" ds:itemID="{DA16271A-3050-442B-BB6D-3BB9B1C2BC1B}">
   <ds:schemaRefs>
     <ds:schemaRef ds:uri="http://schemas.openxmlformats.org/officeDocument/2006/bibliography"/>
   </ds:schemaRefs>

</xml_diff>

<commit_message>
escrevi mais pro artigo do SER2020
</commit_message>
<xml_diff>
--- a/documentacao/Artigo_SER2020.docx
+++ b/documentacao/Artigo_SER2020.docx
@@ -142,67 +142,6 @@
     </w:p>
     <w:p>
       <w:pPr>
-        <w:spacing w:after="0"/>
-        <w:ind w:left="10" w:hanging="10"/>
-        <w:jc w:val="center"/>
-      </w:pPr>
-      <w:r>
-        <w:rPr>
-          <w:b/>
-          <w:color w:val="FF0000"/>
-        </w:rPr>
-        <w:t>ATENÇÃO:</w:t>
-      </w:r>
-      <w:r>
-        <w:rPr>
-          <w:color w:val="FF0000"/>
-        </w:rPr>
-        <w:t xml:space="preserve"> </w:t>
-      </w:r>
-      <w:r>
-        <w:t xml:space="preserve">Este </w:t>
-      </w:r>
-      <w:proofErr w:type="spellStart"/>
-      <w:r>
-        <w:t>template</w:t>
-      </w:r>
-      <w:proofErr w:type="spellEnd"/>
-      <w:r>
-        <w:t xml:space="preserve"> ilustra a estrutura final do ARTIGO COMPLETO indicando os campos para os nomes dos autores, seus e-mails e instituições de origem. Entretanto, </w:t>
-      </w:r>
-      <w:r>
-        <w:rPr>
-          <w:u w:val="single" w:color="000000"/>
-        </w:rPr>
-        <w:t xml:space="preserve">no </w:t>
-      </w:r>
-    </w:p>
-    <w:p>
-      <w:pPr>
-        <w:spacing w:after="619"/>
-        <w:ind w:left="19" w:hanging="34"/>
-        <w:jc w:val="left"/>
-      </w:pPr>
-      <w:proofErr w:type="gramStart"/>
-      <w:r>
-        <w:rPr>
-          <w:u w:val="single" w:color="000000"/>
-        </w:rPr>
-        <w:t>momento</w:t>
-      </w:r>
-      <w:proofErr w:type="gramEnd"/>
-      <w:r>
-        <w:rPr>
-          <w:u w:val="single" w:color="000000"/>
-        </w:rPr>
-        <w:t xml:space="preserve"> da submissão</w:t>
-      </w:r>
-      <w:r>
-        <w:t xml:space="preserve">, os nomes dos autores, seus e-mails e instituições NÃO devem ser incluídos no arquivo do ARTIGO COMPLETO. Qualquer identificação dos autores deve ser inserida no próprio sistema de submissão, na ordem de autoria do trabalho. </w:t>
-      </w:r>
-    </w:p>
-    <w:p>
-      <w:pPr>
         <w:pStyle w:val="Ttulo1"/>
         <w:ind w:left="1250" w:right="673"/>
         <w:jc w:val="center"/>
@@ -317,17 +256,11 @@
     </w:p>
     <w:p>
       <w:pPr>
-        <w:ind w:left="-15" w:firstLine="0"/>
-      </w:pPr>
-    </w:p>
-    <w:p>
-      <w:pPr>
         <w:pStyle w:val="Ttulo1"/>
         <w:ind w:left="1250" w:right="673"/>
         <w:jc w:val="center"/>
       </w:pPr>
       <w:r>
-        <w:lastRenderedPageBreak/>
         <w:t>Abstract</w:t>
       </w:r>
     </w:p>
@@ -1307,6 +1240,7 @@
         <w:rPr>
           <w:rStyle w:val="normaltextrun"/>
         </w:rPr>
+        <w:lastRenderedPageBreak/>
         <w:t>Objetivos</w:t>
       </w:r>
       <w:r>
@@ -1441,14 +1375,7 @@
         <w:rPr>
           <w:rStyle w:val="normaltextrun"/>
         </w:rPr>
-        <w:t xml:space="preserve">A tomada de decisão nas organizações tem sido objeto de constantes pesquisas e estudos comprovando a importância que este tema representa no desempenho dessas organizações. Segundo Gomes et al (2002), um sistema de apoio à decisão (SAD) é uma ferramenta computacional que envolve técnicas de sistemas de informação, inteligência artificial, métodos quantitativos, psicologia cognitiva e comportamental, sociologia das organizações, entre outros, e visam oferecer ao usuário condições favoráveis e acessíveis ao </w:t>
-      </w:r>
-      <w:r>
-        <w:rPr>
-          <w:rStyle w:val="normaltextrun"/>
-        </w:rPr>
-        <w:lastRenderedPageBreak/>
-        <w:t>suporte, para de modo prático, melhor escolher uma entre diversas alternativas, minimizando assim a chance de erro na tomada de decisão.</w:t>
+        <w:t>A tomada de decisão nas organizações tem sido objeto de constantes pesquisas e estudos comprovando a importância que este tema representa no desempenho dessas organizações. Segundo Gomes et al (2002), um sistema de apoio à decisão (SAD) é uma ferramenta computacional que envolve técnicas de sistemas de informação, inteligência artificial, métodos quantitativos, psicologia cognitiva e comportamental, sociologia das organizações, entre outros, e visam oferecer ao usuário condições favoráveis e acessíveis ao suporte, para de modo prático, melhor escolher uma entre diversas alternativas, minimizando assim a chance de erro na tomada de decisão.</w:t>
       </w:r>
       <w:r>
         <w:rPr>
@@ -1554,7 +1481,14 @@
         <w:rPr>
           <w:rStyle w:val="normaltextrun"/>
         </w:rPr>
-        <w:t>. O AHP pode ser classificado como o mais conhecido e utilizado dos métodos de análise multicritério cuja modelagem se divide em três etapas: construção dos níveis hierárquicos, definição das prioridades através de julgamentos paritários dos critérios estabelecidos e avaliação da consistência lógica dos julgamentos paritários.</w:t>
+        <w:t xml:space="preserve">. O AHP pode ser classificado como o mais conhecido e utilizado dos métodos de análise multicritério cuja modelagem se </w:t>
+      </w:r>
+      <w:r>
+        <w:rPr>
+          <w:rStyle w:val="normaltextrun"/>
+        </w:rPr>
+        <w:lastRenderedPageBreak/>
+        <w:t>divide em três etapas: construção dos níveis hierárquicos, definição das prioridades através de julgamentos paritários dos critérios estabelecidos e avaliação da consistência lógica dos julgamentos paritários.</w:t>
       </w:r>
       <w:r>
         <w:rPr>
@@ -1828,7 +1762,7 @@
           <w:color w:val="222222"/>
           <w:shd w:val="clear" w:color="auto" w:fill="FFFFFF"/>
         </w:rPr>
-        <w:t xml:space="preserve"> (1991), a aplicação do AHP pode ser dividia nas seguintes etapas: estruturação dos critérios e alternativas; coleta de julgamentos; cálculo de prioridades; </w:t>
+        <w:t xml:space="preserve"> (1991), a aplicação do AHP pode ser dividia nas seguintes etapas: estruturação dos critérios e alternativas; coleta de julgamentos; cálculo de prioridades; verificação da consistência do julgamento; e, </w:t>
       </w:r>
       <w:r>
         <w:rPr>
@@ -1836,8 +1770,7 @@
           <w:color w:val="222222"/>
           <w:shd w:val="clear" w:color="auto" w:fill="FFFFFF"/>
         </w:rPr>
-        <w:lastRenderedPageBreak/>
-        <w:t xml:space="preserve">verificação da consistência do julgamento; e, </w:t>
+        <w:t>por último</w:t>
       </w:r>
       <w:r>
         <w:rPr>
@@ -1845,67 +1778,67 @@
           <w:color w:val="222222"/>
           <w:shd w:val="clear" w:color="auto" w:fill="FFFFFF"/>
         </w:rPr>
-        <w:t>por último</w:t>
-      </w:r>
-      <w:r>
+        <w:t xml:space="preserve">, o cálculo das prioridades globais das alternativas. </w:t>
+      </w:r>
+    </w:p>
+    <w:p>
+      <w:pPr>
         <w:rPr>
           <w:bCs/>
           <w:color w:val="222222"/>
           <w:shd w:val="clear" w:color="auto" w:fill="FFFFFF"/>
         </w:rPr>
-        <w:t xml:space="preserve">, o cálculo das prioridades globais das alternativas. </w:t>
-      </w:r>
-    </w:p>
-    <w:p>
-      <w:pPr>
+      </w:pPr>
+      <w:r>
         <w:rPr>
           <w:bCs/>
           <w:color w:val="222222"/>
           <w:shd w:val="clear" w:color="auto" w:fill="FFFFFF"/>
         </w:rPr>
-      </w:pPr>
-      <w:r>
+        <w:t xml:space="preserve">A estruturação dos critérios consiste em modelar o problema de decisão em uma estrutura do tipo árvore hierárquica, onde o objetivo principal é ramificado em critérios que por sua vez são ramificados em alternativas. As alternativas são avaliadas mediante a cada critério que por sua vez são avaliados de maneira geral em relação ao objetivo. </w:t>
+      </w:r>
+    </w:p>
+    <w:p>
+      <w:pPr>
         <w:rPr>
           <w:bCs/>
           <w:color w:val="222222"/>
           <w:shd w:val="clear" w:color="auto" w:fill="FFFFFF"/>
         </w:rPr>
-        <w:t xml:space="preserve">A estruturação dos critérios consiste em modelar o problema de decisão em uma estrutura do tipo árvore hierárquica, onde o objetivo principal é ramificado em critérios que por sua vez são ramificados em alternativas. As alternativas são avaliadas mediante a cada critério que por sua vez são avaliados de maneira geral em relação ao objetivo. </w:t>
-      </w:r>
-    </w:p>
-    <w:p>
-      <w:pPr>
+      </w:pPr>
+      <w:r>
         <w:rPr>
           <w:bCs/>
           <w:color w:val="222222"/>
           <w:shd w:val="clear" w:color="auto" w:fill="FFFFFF"/>
         </w:rPr>
-      </w:pPr>
+        <w:t xml:space="preserve">Para a fase de coleta de julgamentos </w:t>
+      </w:r>
+      <w:proofErr w:type="spellStart"/>
       <w:r>
         <w:rPr>
           <w:bCs/>
           <w:color w:val="222222"/>
           <w:shd w:val="clear" w:color="auto" w:fill="FFFFFF"/>
         </w:rPr>
-        <w:t xml:space="preserve">Para a fase de coleta de julgamentos </w:t>
-      </w:r>
-      <w:proofErr w:type="spellStart"/>
+        <w:t>Saaty</w:t>
+      </w:r>
+      <w:proofErr w:type="spellEnd"/>
       <w:r>
         <w:rPr>
           <w:bCs/>
           <w:color w:val="222222"/>
           <w:shd w:val="clear" w:color="auto" w:fill="FFFFFF"/>
         </w:rPr>
-        <w:t>Saaty</w:t>
-      </w:r>
-      <w:proofErr w:type="spellEnd"/>
+        <w:t xml:space="preserve"> sugere que o indivíduo que julga seja um conhecedor do objetivo avaliado, para que assim os riscos de inconsistência sejam reduzidos.</w:t>
+      </w:r>
       <w:r>
         <w:rPr>
           <w:bCs/>
           <w:color w:val="222222"/>
           <w:shd w:val="clear" w:color="auto" w:fill="FFFFFF"/>
         </w:rPr>
-        <w:t xml:space="preserve"> sugere que o indivíduo que julga seja um conhecedor do objetivo avaliado, para que assim os riscos de inconsistência sejam reduzidos.</w:t>
+        <w:t xml:space="preserve"> Os julgamentos são organizados em uma matriz que é chamada de matriz de paridade ou de </w:t>
       </w:r>
       <w:r>
         <w:rPr>
@@ -1913,7 +1846,8 @@
           <w:color w:val="222222"/>
           <w:shd w:val="clear" w:color="auto" w:fill="FFFFFF"/>
         </w:rPr>
-        <w:t xml:space="preserve"> Os julgamentos são organizados em uma matriz que é chamada de matriz de paridade ou de julgamento, onde se compara primeiramente a importância dos critérios e depois das alternativas mediante aos critérios. As comparações são feitas 2 a 2.</w:t>
+        <w:lastRenderedPageBreak/>
+        <w:t>julgamento, onde se compara primeiramente a importância dos critérios e depois das alternativas mediante aos critérios. As comparações são feitas 2 a 2.</w:t>
       </w:r>
     </w:p>
     <w:p>
@@ -2035,7 +1969,6 @@
           <w:color w:val="222222"/>
           <w:shd w:val="clear" w:color="auto" w:fill="FFFFFF"/>
         </w:rPr>
-        <w:lastRenderedPageBreak/>
         <w:t xml:space="preserve">Na etapa de cálculo de prioridades são utilizadas ferramentas matemáticas como </w:t>
       </w:r>
       <w:proofErr w:type="spellStart"/>
@@ -2088,18 +2021,7 @@
           <w:u w:val="single"/>
           <w:shd w:val="clear" w:color="auto" w:fill="FFFFFF"/>
         </w:rPr>
-        <w:t>co</w:t>
-      </w:r>
-      <w:bookmarkStart w:id="0" w:name="_GoBack"/>
-      <w:bookmarkEnd w:id="0"/>
-      <w:r>
-        <w:rPr>
-          <w:bCs/>
-          <w:color w:val="222222"/>
-          <w:u w:val="single"/>
-          <w:shd w:val="clear" w:color="auto" w:fill="FFFFFF"/>
-        </w:rPr>
-        <w:t>nsistência</w:t>
+        <w:t>consistência</w:t>
       </w:r>
       <w:r>
         <w:rPr>
@@ -2327,6 +2249,7 @@
             <w:rFonts w:ascii="Cambria Math" w:hAnsi="Cambria Math" w:cs="Arial"/>
             <w:shd w:val="clear" w:color="auto" w:fill="FFFFFF"/>
           </w:rPr>
+          <w:lastRenderedPageBreak/>
           <m:t>n refere-se a ordem da matriz</m:t>
         </m:r>
       </m:oMath>
@@ -2627,7 +2550,6 @@
     </w:p>
     <w:p>
       <w:r>
-        <w:lastRenderedPageBreak/>
         <w:t>Por fim é realizado</w:t>
       </w:r>
       <w:r>
@@ -2686,6 +2608,7 @@
         <w:pStyle w:val="Ttulo1"/>
       </w:pPr>
       <w:r>
+        <w:lastRenderedPageBreak/>
         <w:t>Criação do pacote</w:t>
       </w:r>
     </w:p>
@@ -2934,7 +2857,6 @@
     </w:p>
     <w:p>
       <w:r>
-        <w:lastRenderedPageBreak/>
         <w:t>Pelo motivo deste pacote ter sido criado em um computador que possui sistema operacional Windows, foi necessário a instalação do</w:t>
       </w:r>
       <w:r>
@@ -3151,10 +3073,21 @@
           <w:rFonts w:eastAsia="Times New Roman"/>
         </w:rPr>
       </w:pPr>
-      <w:r>
+    </w:p>
+    <w:p>
+      <w:pPr>
+        <w:spacing w:after="0" w:line="240" w:lineRule="auto"/>
+        <w:ind w:firstLine="555"/>
+        <w:textAlignment w:val="baseline"/>
         <w:rPr>
           <w:rFonts w:eastAsia="Times New Roman"/>
         </w:rPr>
+      </w:pPr>
+      <w:r>
+        <w:rPr>
+          <w:rFonts w:eastAsia="Times New Roman"/>
+        </w:rPr>
+        <w:lastRenderedPageBreak/>
         <w:t>Implementou-se funções para facilitar ao usuário a aplicação do método. Para os cálculos envolvidos no método foram implementadas as funções com as seguintes etapas: </w:t>
       </w:r>
     </w:p>
@@ -3230,28 +3163,1798 @@
       </w:r>
     </w:p>
     <w:p/>
+    <w:p>
+      <w:r>
+        <w:t xml:space="preserve">Foi utilizado a biblioteca </w:t>
+      </w:r>
+      <w:proofErr w:type="spellStart"/>
+      <w:r>
+        <w:rPr>
+          <w:i/>
+        </w:rPr>
+        <w:t>shiny</w:t>
+      </w:r>
+      <w:proofErr w:type="spellEnd"/>
+      <w:r>
+        <w:t xml:space="preserve"> para a criação de um aplicativo que oriente o usuário a criar as matrizes paritárias de forma interativa no próprio ambiente R. O aplicativo ainda está com um visual e aplicações simples pois ainda está na fase piloto.</w:t>
+      </w:r>
+    </w:p>
+    <w:p/>
+    <w:p>
+      <w:pPr>
+        <w:pStyle w:val="Ttulo1"/>
+        <w:ind w:left="562"/>
+      </w:pPr>
+      <w:r>
+        <w:t>Resultados e Discussão</w:t>
+      </w:r>
+    </w:p>
+    <w:p>
+      <w:r>
+        <w:t xml:space="preserve">Para realização do método, o programa espera que o usuário possuas as matrizes de paridade em planilhas no formato </w:t>
+      </w:r>
+      <w:proofErr w:type="spellStart"/>
+      <w:r>
+        <w:t>xlsx</w:t>
+      </w:r>
+      <w:proofErr w:type="spellEnd"/>
+      <w:r>
+        <w:t>, ou que o usuário utilize as funções auxiliares do pacote para criar as matrizes como objeto R.</w:t>
+      </w:r>
+    </w:p>
+    <w:p>
+      <w:r>
+        <w:t xml:space="preserve">Foram desenvolvidas algumas bases de dados exemplo que podem ser acessadas ao carregar o pacote, usando a função help do </w:t>
+      </w:r>
+      <w:proofErr w:type="gramStart"/>
+      <w:r>
+        <w:t>R  em</w:t>
+      </w:r>
+      <w:proofErr w:type="gramEnd"/>
+      <w:r>
+        <w:t xml:space="preserve"> cada base é possível visualizar um cenário fictício em que um especialista criou as matrizes de julgamento</w:t>
+      </w:r>
+      <w:r>
+        <w:t xml:space="preserve"> e como estão estruturadas</w:t>
+      </w:r>
+      <w:r>
+        <w:t>. Essas bases foram chamadas de BD1, BD2 e BD3. Os dados de BD1 e BD2 são provenientes de um problema somente com um nível de critério, isto é, sem subcritérios, já BD3 possui critérios e subcritérios.</w:t>
+      </w:r>
+    </w:p>
+    <w:p>
+      <w:r>
+        <w:t xml:space="preserve">Os códigos foram criados para aceitarem tanto objetos lista com matrizes de paridade no R e também planilhas em formato </w:t>
+      </w:r>
+      <w:proofErr w:type="spellStart"/>
+      <w:r>
+        <w:t>xlsx</w:t>
+      </w:r>
+      <w:proofErr w:type="spellEnd"/>
+      <w:r>
+        <w:t xml:space="preserve">. As arrumações das matrizes devem respeitar a seguinte posição: Primeiro a matriz de comparação dos critérios em relação ao objetivo, em seguida, se houver subcritério a matriz de comparação dos subcritérios em relação ao seu critério, e pôr fim a matriz de comparação das alternativas mediante a cada subcritério (se houver) ou a cada critério. </w:t>
+      </w:r>
+    </w:p>
+    <w:p>
+      <w:pPr>
+        <w:rPr>
+          <w:rStyle w:val="Normal"/>
+          <w:rFonts w:ascii="Times New Roman" w:eastAsia="Times New Roman" w:hAnsi="Times New Roman" w:cs="Times New Roman"/>
+          <w:snapToGrid w:val="0"/>
+          <w:w w:val="0"/>
+          <w:sz w:val="0"/>
+          <w:szCs w:val="0"/>
+          <w:u w:color="000000"/>
+          <w:bdr w:val="none" w:sz="0" w:space="0" w:color="000000"/>
+          <w:shd w:val="clear" w:color="000000" w:fill="000000"/>
+          <w:lang w:val="x-none" w:eastAsia="x-none" w:bidi="x-none"/>
+        </w:rPr>
+      </w:pPr>
+      <w:r>
+        <w:t>Para exemplificação observe a figura 1, que apresenta uma hierarquia para um problema cujo o objetivo é escolha de uma linguagem de computação</w:t>
+      </w:r>
+      <w:r>
+        <w:rPr>
+          <w:rStyle w:val="Normal"/>
+          <w:rFonts w:ascii="Times New Roman" w:eastAsia="Times New Roman" w:hAnsi="Times New Roman" w:cs="Times New Roman"/>
+          <w:snapToGrid w:val="0"/>
+          <w:w w:val="0"/>
+          <w:sz w:val="0"/>
+          <w:szCs w:val="0"/>
+          <w:u w:color="000000"/>
+          <w:bdr w:val="none" w:sz="0" w:space="0" w:color="000000"/>
+          <w:shd w:val="clear" w:color="000000" w:fill="000000"/>
+          <w:lang w:val="x-none" w:eastAsia="x-none" w:bidi="x-none"/>
+        </w:rPr>
+        <w:t xml:space="preserve"> </w:t>
+      </w:r>
+    </w:p>
+    <w:p/>
+    <w:p>
+      <w:pPr>
+        <w:jc w:val="center"/>
+      </w:pPr>
+    </w:p>
+    <w:p>
+      <w:pPr>
+        <w:jc w:val="center"/>
+      </w:pPr>
+      <w:r>
+        <w:rPr>
+          <w:noProof/>
+        </w:rPr>
+        <w:lastRenderedPageBreak/>
+        <w:drawing>
+          <wp:inline distT="0" distB="0" distL="0" distR="0">
+            <wp:extent cx="5003800" cy="2110810"/>
+            <wp:effectExtent l="0" t="0" r="6350" b="3810"/>
+            <wp:docPr id="3" name="Imagem 3" descr="F:\GitHub\AHP2\vignettes\hierarquia.png"/>
+            <wp:cNvGraphicFramePr>
+              <a:graphicFrameLocks xmlns:a="http://schemas.openxmlformats.org/drawingml/2006/main" noChangeAspect="1"/>
+            </wp:cNvGraphicFramePr>
+            <a:graphic xmlns:a="http://schemas.openxmlformats.org/drawingml/2006/main">
+              <a:graphicData uri="http://schemas.openxmlformats.org/drawingml/2006/picture">
+                <pic:pic xmlns:pic="http://schemas.openxmlformats.org/drawingml/2006/picture">
+                  <pic:nvPicPr>
+                    <pic:cNvPr id="0" name="Picture 1" descr="F:\GitHub\AHP2\vignettes\hierarquia.png"/>
+                    <pic:cNvPicPr>
+                      <a:picLocks noChangeAspect="1" noChangeArrowheads="1"/>
+                    </pic:cNvPicPr>
+                  </pic:nvPicPr>
+                  <pic:blipFill>
+                    <a:blip r:embed="rId11">
+                      <a:extLst>
+                        <a:ext uri="{28A0092B-C50C-407E-A947-70E740481C1C}">
+                          <a14:useLocalDpi xmlns:a14="http://schemas.microsoft.com/office/drawing/2010/main" val="0"/>
+                        </a:ext>
+                      </a:extLst>
+                    </a:blip>
+                    <a:srcRect/>
+                    <a:stretch>
+                      <a:fillRect/>
+                    </a:stretch>
+                  </pic:blipFill>
+                  <pic:spPr bwMode="auto">
+                    <a:xfrm>
+                      <a:off x="0" y="0"/>
+                      <a:ext cx="5017540" cy="2116606"/>
+                    </a:xfrm>
+                    <a:prstGeom prst="rect">
+                      <a:avLst/>
+                    </a:prstGeom>
+                    <a:noFill/>
+                    <a:ln>
+                      <a:noFill/>
+                    </a:ln>
+                  </pic:spPr>
+                </pic:pic>
+              </a:graphicData>
+            </a:graphic>
+          </wp:inline>
+        </w:drawing>
+      </w:r>
+    </w:p>
+    <w:p>
+      <w:pPr>
+        <w:jc w:val="center"/>
+      </w:pPr>
+      <w:r>
+        <w:rPr>
+          <w:b/>
+        </w:rPr>
+        <w:t xml:space="preserve">Figura 1 – </w:t>
+      </w:r>
+      <w:r>
+        <w:t>Hierarquia para escolha de uma linguagem de computação</w:t>
+      </w:r>
+    </w:p>
+    <w:p>
+      <w:pPr>
+        <w:jc w:val="center"/>
+      </w:pPr>
+      <w:r>
+        <w:t>Fonte: Autor, 2019</w:t>
+      </w:r>
+    </w:p>
+    <w:p>
+      <w:pPr>
+        <w:jc w:val="center"/>
+      </w:pPr>
+    </w:p>
+    <w:p>
+      <w:r>
+        <w:t>É necessário que as matrizes de paridade estejam organizadas do seguinte modo:</w:t>
+      </w:r>
+    </w:p>
+    <w:p>
+      <w:pPr>
+        <w:pStyle w:val="PargrafodaLista"/>
+        <w:numPr>
+          <w:ilvl w:val="0"/>
+          <w:numId w:val="5"/>
+        </w:numPr>
+        <w:jc w:val="left"/>
+      </w:pPr>
+      <w:r>
+        <w:t>Matriz de comparação dos critérios a luz do objetivo que é a escolha de uma linguagem.</w:t>
+      </w:r>
+    </w:p>
+    <w:p>
+      <w:pPr>
+        <w:pStyle w:val="PargrafodaLista"/>
+        <w:numPr>
+          <w:ilvl w:val="0"/>
+          <w:numId w:val="5"/>
+        </w:numPr>
+        <w:jc w:val="left"/>
+      </w:pPr>
+      <w:r>
+        <w:t>Matriz de comparação das alternativas mediante ao critério rendimento (não possui subcritérios).</w:t>
+      </w:r>
+    </w:p>
+    <w:p>
+      <w:pPr>
+        <w:pStyle w:val="PargrafodaLista"/>
+        <w:numPr>
+          <w:ilvl w:val="0"/>
+          <w:numId w:val="5"/>
+        </w:numPr>
+        <w:jc w:val="left"/>
+      </w:pPr>
+      <w:r>
+        <w:t>Matriz de comparação dos subcritérios Suporte.</w:t>
+      </w:r>
+    </w:p>
+    <w:p>
+      <w:pPr>
+        <w:pStyle w:val="PargrafodaLista"/>
+        <w:numPr>
+          <w:ilvl w:val="0"/>
+          <w:numId w:val="5"/>
+        </w:numPr>
+        <w:jc w:val="left"/>
+      </w:pPr>
+      <w:r>
+        <w:t>Matriz de comparação das alternativas mediante ao subcritério Comunidade.</w:t>
+      </w:r>
+    </w:p>
+    <w:p>
+      <w:pPr>
+        <w:pStyle w:val="PargrafodaLista"/>
+        <w:numPr>
+          <w:ilvl w:val="0"/>
+          <w:numId w:val="5"/>
+        </w:numPr>
+        <w:jc w:val="left"/>
+      </w:pPr>
+      <w:r>
+        <w:t>Matriz de comparação das alternativas mediante ao subcritério Material.</w:t>
+      </w:r>
+    </w:p>
+    <w:p>
+      <w:pPr>
+        <w:pStyle w:val="PargrafodaLista"/>
+        <w:numPr>
+          <w:ilvl w:val="0"/>
+          <w:numId w:val="5"/>
+        </w:numPr>
+        <w:jc w:val="left"/>
+      </w:pPr>
+      <w:r>
+        <w:t>Matriz de comparação das alternativas mediante ao subcritério Popularidade.</w:t>
+      </w:r>
+    </w:p>
+    <w:p>
+      <w:pPr>
+        <w:pStyle w:val="PargrafodaLista"/>
+        <w:ind w:left="1335"/>
+        <w:jc w:val="left"/>
+      </w:pPr>
+    </w:p>
+    <w:p>
+      <w:r>
+        <w:t xml:space="preserve">Caso o usuário escolha usar um arquivo de planilhas em formato </w:t>
+      </w:r>
+      <w:proofErr w:type="spellStart"/>
+      <w:r>
+        <w:t>xlsx</w:t>
+      </w:r>
+      <w:proofErr w:type="spellEnd"/>
+      <w:r>
+        <w:t>, as planilhas devem ser organizadas de acordo com a figura 2.</w:t>
+      </w:r>
+    </w:p>
+    <w:p/>
+    <w:p>
+      <w:pPr>
+        <w:jc w:val="center"/>
+      </w:pPr>
+      <w:r>
+        <w:rPr>
+          <w:noProof/>
+        </w:rPr>
+        <w:drawing>
+          <wp:inline distT="0" distB="0" distL="0" distR="0">
+            <wp:extent cx="5003980" cy="1173389"/>
+            <wp:effectExtent l="0" t="0" r="6350" b="8255"/>
+            <wp:docPr id="5" name="Imagem 5" descr="F:\GitHub\AHP2\vignettes\template.png"/>
+            <wp:cNvGraphicFramePr>
+              <a:graphicFrameLocks xmlns:a="http://schemas.openxmlformats.org/drawingml/2006/main" noChangeAspect="1"/>
+            </wp:cNvGraphicFramePr>
+            <a:graphic xmlns:a="http://schemas.openxmlformats.org/drawingml/2006/main">
+              <a:graphicData uri="http://schemas.openxmlformats.org/drawingml/2006/picture">
+                <pic:pic xmlns:pic="http://schemas.openxmlformats.org/drawingml/2006/picture">
+                  <pic:nvPicPr>
+                    <pic:cNvPr id="0" name="Picture 2" descr="F:\GitHub\AHP2\vignettes\template.png"/>
+                    <pic:cNvPicPr>
+                      <a:picLocks noChangeAspect="1" noChangeArrowheads="1"/>
+                    </pic:cNvPicPr>
+                  </pic:nvPicPr>
+                  <pic:blipFill>
+                    <a:blip r:embed="rId12">
+                      <a:extLst>
+                        <a:ext uri="{28A0092B-C50C-407E-A947-70E740481C1C}">
+                          <a14:useLocalDpi xmlns:a14="http://schemas.microsoft.com/office/drawing/2010/main" val="0"/>
+                        </a:ext>
+                      </a:extLst>
+                    </a:blip>
+                    <a:srcRect/>
+                    <a:stretch>
+                      <a:fillRect/>
+                    </a:stretch>
+                  </pic:blipFill>
+                  <pic:spPr bwMode="auto">
+                    <a:xfrm>
+                      <a:off x="0" y="0"/>
+                      <a:ext cx="5076101" cy="1190301"/>
+                    </a:xfrm>
+                    <a:prstGeom prst="rect">
+                      <a:avLst/>
+                    </a:prstGeom>
+                    <a:noFill/>
+                    <a:ln>
+                      <a:noFill/>
+                    </a:ln>
+                  </pic:spPr>
+                </pic:pic>
+              </a:graphicData>
+            </a:graphic>
+          </wp:inline>
+        </w:drawing>
+      </w:r>
+    </w:p>
+    <w:p>
+      <w:pPr>
+        <w:jc w:val="center"/>
+      </w:pPr>
+      <w:r>
+        <w:rPr>
+          <w:b/>
+        </w:rPr>
+        <w:t xml:space="preserve">Figura 2 – </w:t>
+      </w:r>
+      <w:r>
+        <w:t xml:space="preserve">Arrumação de planilhas </w:t>
+      </w:r>
+      <w:proofErr w:type="spellStart"/>
+      <w:r>
+        <w:t>xlsx</w:t>
+      </w:r>
+      <w:proofErr w:type="spellEnd"/>
+    </w:p>
+    <w:p>
+      <w:pPr>
+        <w:jc w:val="center"/>
+      </w:pPr>
+      <w:r>
+        <w:t>Fonte: Autor, 2019</w:t>
+      </w:r>
+    </w:p>
+    <w:p>
+      <w:r>
+        <w:lastRenderedPageBreak/>
+        <w:t xml:space="preserve">Atualmente o pacote conta com 6 funções e essas são: </w:t>
+      </w:r>
+      <w:proofErr w:type="spellStart"/>
+      <w:r>
+        <w:t>ahp_</w:t>
+      </w:r>
+      <w:proofErr w:type="gramStart"/>
+      <w:r>
+        <w:t>geral</w:t>
+      </w:r>
+      <w:proofErr w:type="spellEnd"/>
+      <w:r>
+        <w:t>(</w:t>
+      </w:r>
+      <w:proofErr w:type="gramEnd"/>
+      <w:r>
+        <w:t xml:space="preserve">), ranque(), CR(), </w:t>
+      </w:r>
+      <w:proofErr w:type="spellStart"/>
+      <w:r>
+        <w:t>matriz_julgamento</w:t>
+      </w:r>
+      <w:proofErr w:type="spellEnd"/>
+      <w:r>
+        <w:t xml:space="preserve">(), </w:t>
+      </w:r>
+      <w:proofErr w:type="spellStart"/>
+      <w:r>
+        <w:t>calcula_prioridade</w:t>
+      </w:r>
+      <w:proofErr w:type="spellEnd"/>
+      <w:r>
+        <w:t xml:space="preserve">(), </w:t>
+      </w:r>
+      <w:proofErr w:type="spellStart"/>
+      <w:r>
+        <w:t>formata_tabela</w:t>
+      </w:r>
+      <w:proofErr w:type="spellEnd"/>
+      <w:r>
+        <w:t>().</w:t>
+      </w:r>
+      <w:r>
+        <w:t xml:space="preserve"> Para exemplificação serão utilizadas</w:t>
+      </w:r>
+      <w:r>
+        <w:t xml:space="preserve"> a base de dados BD1 já </w:t>
+      </w:r>
+      <w:r>
+        <w:t>disponível no</w:t>
+      </w:r>
+      <w:r>
+        <w:t xml:space="preserve"> pacote que apresente um cenário fictício de escolha de um carro</w:t>
+      </w:r>
+      <w:r>
+        <w:t xml:space="preserve"> entre 3 alternativas</w:t>
+      </w:r>
+      <w:r>
+        <w:t xml:space="preserve"> e também a hierarquia apresentada na figura 1</w:t>
+      </w:r>
+      <w:r>
+        <w:t xml:space="preserve">. </w:t>
+      </w:r>
+      <w:r>
+        <w:t>O cenário do BD1 é</w:t>
+      </w:r>
+      <w:r>
+        <w:t xml:space="preserve"> um problema de apenas um nível de critérios sem subcritérios, estes critérios são: Conforto (CF)</w:t>
+      </w:r>
+      <w:r>
+        <w:t>; Aquisição (AQ); Prestígio (PS); Revenda (RV) e Manutenção (MA). A hierarquia pode ser observada na figura 3.</w:t>
+      </w:r>
+    </w:p>
+    <w:p/>
+    <w:p>
+      <w:pPr>
+        <w:jc w:val="center"/>
+      </w:pPr>
+      <w:r>
+        <w:rPr>
+          <w:noProof/>
+        </w:rPr>
+        <w:drawing>
+          <wp:inline distT="0" distB="0" distL="0" distR="0">
+            <wp:extent cx="4972050" cy="2104955"/>
+            <wp:effectExtent l="0" t="0" r="0" b="0"/>
+            <wp:docPr id="7" name="Imagem 7" descr="F:\GitHub\AHP2\vignettes\hierarquia2.png"/>
+            <wp:cNvGraphicFramePr>
+              <a:graphicFrameLocks xmlns:a="http://schemas.openxmlformats.org/drawingml/2006/main" noChangeAspect="1"/>
+            </wp:cNvGraphicFramePr>
+            <a:graphic xmlns:a="http://schemas.openxmlformats.org/drawingml/2006/main">
+              <a:graphicData uri="http://schemas.openxmlformats.org/drawingml/2006/picture">
+                <pic:pic xmlns:pic="http://schemas.openxmlformats.org/drawingml/2006/picture">
+                  <pic:nvPicPr>
+                    <pic:cNvPr id="0" name="Picture 3" descr="F:\GitHub\AHP2\vignettes\hierarquia2.png"/>
+                    <pic:cNvPicPr>
+                      <a:picLocks noChangeAspect="1" noChangeArrowheads="1"/>
+                    </pic:cNvPicPr>
+                  </pic:nvPicPr>
+                  <pic:blipFill>
+                    <a:blip r:embed="rId13">
+                      <a:extLst>
+                        <a:ext uri="{28A0092B-C50C-407E-A947-70E740481C1C}">
+                          <a14:useLocalDpi xmlns:a14="http://schemas.microsoft.com/office/drawing/2010/main" val="0"/>
+                        </a:ext>
+                      </a:extLst>
+                    </a:blip>
+                    <a:srcRect/>
+                    <a:stretch>
+                      <a:fillRect/>
+                    </a:stretch>
+                  </pic:blipFill>
+                  <pic:spPr bwMode="auto">
+                    <a:xfrm>
+                      <a:off x="0" y="0"/>
+                      <a:ext cx="4987386" cy="2111448"/>
+                    </a:xfrm>
+                    <a:prstGeom prst="rect">
+                      <a:avLst/>
+                    </a:prstGeom>
+                    <a:noFill/>
+                    <a:ln>
+                      <a:noFill/>
+                    </a:ln>
+                  </pic:spPr>
+                </pic:pic>
+              </a:graphicData>
+            </a:graphic>
+          </wp:inline>
+        </w:drawing>
+      </w:r>
+    </w:p>
+    <w:p>
+      <w:pPr>
+        <w:jc w:val="center"/>
+      </w:pPr>
+      <w:r>
+        <w:rPr>
+          <w:b/>
+        </w:rPr>
+        <w:t xml:space="preserve">Figura 3 – </w:t>
+      </w:r>
+      <w:r>
+        <w:t>Hierarquia do problema do BD1</w:t>
+      </w:r>
+    </w:p>
+    <w:p>
+      <w:pPr>
+        <w:jc w:val="center"/>
+      </w:pPr>
+      <w:r>
+        <w:t>Fonte: Pacote AHP, 2019</w:t>
+      </w:r>
+    </w:p>
+    <w:p/>
+    <w:p>
+      <w:r>
+        <w:t>A função</w:t>
+      </w:r>
+      <w:r>
+        <w:t xml:space="preserve"> CR</w:t>
+      </w:r>
+      <w:r>
+        <w:t xml:space="preserve"> é da forma </w:t>
+      </w:r>
+      <w:proofErr w:type="gramStart"/>
+      <w:r>
+        <w:t>CR(</w:t>
+      </w:r>
+      <w:proofErr w:type="gramEnd"/>
+      <w:r>
+        <w:t xml:space="preserve">matriz), espera-se como argumento uma matriz para que se possa retornar o </w:t>
+      </w:r>
+      <w:proofErr w:type="spellStart"/>
+      <w:r>
+        <w:rPr>
+          <w:i/>
+        </w:rPr>
+        <w:t>Consitency</w:t>
+      </w:r>
+      <w:proofErr w:type="spellEnd"/>
+      <w:r>
+        <w:rPr>
+          <w:i/>
+        </w:rPr>
+        <w:t xml:space="preserve"> </w:t>
+      </w:r>
+      <w:proofErr w:type="spellStart"/>
+      <w:r>
+        <w:rPr>
+          <w:i/>
+        </w:rPr>
+        <w:t>Ratio</w:t>
+      </w:r>
+      <w:proofErr w:type="spellEnd"/>
+      <w:r>
+        <w:t xml:space="preserve"> (Razão de Consistência) dessa matriz. Exemplo para a matriz de comparação de critérios do BD1 está disponível na figura 4.</w:t>
+      </w:r>
+    </w:p>
+    <w:p>
+      <w:pPr>
+        <w:jc w:val="left"/>
+      </w:pPr>
+    </w:p>
+    <w:p>
+      <w:pPr>
+        <w:jc w:val="center"/>
+      </w:pPr>
+      <w:r>
+        <w:drawing>
+          <wp:inline distT="0" distB="0" distL="0" distR="0" wp14:anchorId="7EDEF8D4" wp14:editId="63940A15">
+            <wp:extent cx="1476581" cy="342948"/>
+            <wp:effectExtent l="0" t="0" r="0" b="0"/>
+            <wp:docPr id="10" name="Imagem 10"/>
+            <wp:cNvGraphicFramePr>
+              <a:graphicFrameLocks xmlns:a="http://schemas.openxmlformats.org/drawingml/2006/main" noChangeAspect="1"/>
+            </wp:cNvGraphicFramePr>
+            <a:graphic xmlns:a="http://schemas.openxmlformats.org/drawingml/2006/main">
+              <a:graphicData uri="http://schemas.openxmlformats.org/drawingml/2006/picture">
+                <pic:pic xmlns:pic="http://schemas.openxmlformats.org/drawingml/2006/picture">
+                  <pic:nvPicPr>
+                    <pic:cNvPr id="1" name=""/>
+                    <pic:cNvPicPr/>
+                  </pic:nvPicPr>
+                  <pic:blipFill>
+                    <a:blip r:embed="rId14"/>
+                    <a:stretch>
+                      <a:fillRect/>
+                    </a:stretch>
+                  </pic:blipFill>
+                  <pic:spPr>
+                    <a:xfrm>
+                      <a:off x="0" y="0"/>
+                      <a:ext cx="1476581" cy="342948"/>
+                    </a:xfrm>
+                    <a:prstGeom prst="rect">
+                      <a:avLst/>
+                    </a:prstGeom>
+                  </pic:spPr>
+                </pic:pic>
+              </a:graphicData>
+            </a:graphic>
+          </wp:inline>
+        </w:drawing>
+      </w:r>
+    </w:p>
+    <w:p>
+      <w:pPr>
+        <w:jc w:val="center"/>
+      </w:pPr>
+      <w:r>
+        <w:rPr>
+          <w:b/>
+        </w:rPr>
+        <w:t xml:space="preserve">Figura 4 </w:t>
+      </w:r>
+      <w:r>
+        <w:rPr>
+          <w:b/>
+        </w:rPr>
+        <w:t>–</w:t>
+      </w:r>
+      <w:r>
+        <w:rPr>
+          <w:b/>
+        </w:rPr>
+        <w:t xml:space="preserve"> </w:t>
+      </w:r>
+      <w:r>
+        <w:t>Razão de Consistência dos critérios do BD1</w:t>
+      </w:r>
+    </w:p>
+    <w:p>
+      <w:pPr>
+        <w:jc w:val="center"/>
+      </w:pPr>
+      <w:r>
+        <w:t>Fonte: Pacote AHP, 2019</w:t>
+      </w:r>
+    </w:p>
+    <w:p>
+      <w:pPr>
+        <w:jc w:val="center"/>
+      </w:pPr>
+    </w:p>
+    <w:p>
+      <w:r>
+        <w:t xml:space="preserve">A função </w:t>
+      </w:r>
+      <w:proofErr w:type="spellStart"/>
+      <w:r>
+        <w:t>calcula_prioridades</w:t>
+      </w:r>
+      <w:proofErr w:type="spellEnd"/>
+      <w:r>
+        <w:t xml:space="preserve"> é da forma </w:t>
+      </w:r>
+      <w:proofErr w:type="spellStart"/>
+      <w:r>
+        <w:t>calcula_</w:t>
+      </w:r>
+      <w:proofErr w:type="gramStart"/>
+      <w:r>
+        <w:t>prioriades</w:t>
+      </w:r>
+      <w:proofErr w:type="spellEnd"/>
+      <w:r>
+        <w:t>(</w:t>
+      </w:r>
+      <w:proofErr w:type="gramEnd"/>
+      <w:r>
+        <w:t>lista), espera-se como entrada a lista contendo as matrizes de paridade para que possa retornar os pesos de cada critério e de cada alternativa mediante a cada critério, observe na figura 5 a aplicação da função no BD1.</w:t>
+      </w:r>
+    </w:p>
+    <w:p>
+      <w:pPr>
+        <w:jc w:val="center"/>
+      </w:pPr>
+      <w:r>
+        <w:lastRenderedPageBreak/>
+        <w:drawing>
+          <wp:inline distT="0" distB="0" distL="0" distR="0" wp14:anchorId="580775FA" wp14:editId="6054FD5F">
+            <wp:extent cx="4283449" cy="2647950"/>
+            <wp:effectExtent l="0" t="0" r="3175" b="0"/>
+            <wp:docPr id="11" name="Imagem 11"/>
+            <wp:cNvGraphicFramePr>
+              <a:graphicFrameLocks xmlns:a="http://schemas.openxmlformats.org/drawingml/2006/main" noChangeAspect="1"/>
+            </wp:cNvGraphicFramePr>
+            <a:graphic xmlns:a="http://schemas.openxmlformats.org/drawingml/2006/main">
+              <a:graphicData uri="http://schemas.openxmlformats.org/drawingml/2006/picture">
+                <pic:pic xmlns:pic="http://schemas.openxmlformats.org/drawingml/2006/picture">
+                  <pic:nvPicPr>
+                    <pic:cNvPr id="1" name=""/>
+                    <pic:cNvPicPr/>
+                  </pic:nvPicPr>
+                  <pic:blipFill>
+                    <a:blip r:embed="rId15"/>
+                    <a:stretch>
+                      <a:fillRect/>
+                    </a:stretch>
+                  </pic:blipFill>
+                  <pic:spPr>
+                    <a:xfrm>
+                      <a:off x="0" y="0"/>
+                      <a:ext cx="4295913" cy="2655655"/>
+                    </a:xfrm>
+                    <a:prstGeom prst="rect">
+                      <a:avLst/>
+                    </a:prstGeom>
+                  </pic:spPr>
+                </pic:pic>
+              </a:graphicData>
+            </a:graphic>
+          </wp:inline>
+        </w:drawing>
+      </w:r>
+    </w:p>
+    <w:p>
+      <w:pPr>
+        <w:jc w:val="center"/>
+      </w:pPr>
+      <w:r>
+        <w:rPr>
+          <w:b/>
+        </w:rPr>
+        <w:t xml:space="preserve">Figura 5 – </w:t>
+      </w:r>
+      <w:r>
+        <w:t>Peso de critérios e alternativas para o BD1</w:t>
+      </w:r>
+    </w:p>
+    <w:p>
+      <w:pPr>
+        <w:jc w:val="center"/>
+      </w:pPr>
+      <w:r>
+        <w:t>Fonte: Pacote AHP, 2019</w:t>
+      </w:r>
+    </w:p>
+    <w:p>
+      <w:pPr>
+        <w:jc w:val="left"/>
+      </w:pPr>
+    </w:p>
+    <w:p>
+      <w:r>
+        <w:t xml:space="preserve">A função </w:t>
+      </w:r>
+      <w:proofErr w:type="spellStart"/>
+      <w:r>
+        <w:t>ahp_geral</w:t>
+      </w:r>
+      <w:proofErr w:type="spellEnd"/>
+      <w:r>
+        <w:t xml:space="preserve"> é da forma </w:t>
+      </w:r>
+      <w:proofErr w:type="spellStart"/>
+      <w:r>
+        <w:t>ahp_</w:t>
+      </w:r>
+      <w:proofErr w:type="gramStart"/>
+      <w:r>
+        <w:t>geral</w:t>
+      </w:r>
+      <w:proofErr w:type="spellEnd"/>
+      <w:r>
+        <w:t>(</w:t>
+      </w:r>
+      <w:proofErr w:type="gramEnd"/>
+      <w:r>
+        <w:t xml:space="preserve">base, mapeamento = "PADRÃO", </w:t>
+      </w:r>
+      <w:proofErr w:type="spellStart"/>
+      <w:r>
+        <w:t>nomes_alternativas</w:t>
+      </w:r>
+      <w:proofErr w:type="spellEnd"/>
+      <w:r>
+        <w:t xml:space="preserve"> = "PADRÃO")</w:t>
+      </w:r>
+      <w:r>
+        <w:t xml:space="preserve">. A base de entrada pode ser uma lista contendo matrizes de paridade no R ou um caminho para um arquivo de planilhas </w:t>
+      </w:r>
+      <w:proofErr w:type="spellStart"/>
+      <w:r>
+        <w:t>xlsx</w:t>
+      </w:r>
+      <w:proofErr w:type="spellEnd"/>
+      <w:r>
+        <w:t xml:space="preserve">. </w:t>
+      </w:r>
+    </w:p>
+    <w:p>
+      <w:r>
+        <w:t xml:space="preserve">O argumento mapeamento deve ser preenchido somente em problemas que existem subcritérios e deve ser preenchido da forma </w:t>
+      </w:r>
+      <w:proofErr w:type="gramStart"/>
+      <w:r>
+        <w:t>c(</w:t>
+      </w:r>
+      <w:proofErr w:type="gramEnd"/>
+      <w:r>
+        <w:t>quantidade de subcritérios do primeiro critério,</w:t>
+      </w:r>
+      <w:r>
+        <w:t xml:space="preserve"> quantidade de critérios do segundo subcritério,</w:t>
+      </w:r>
+      <w:r>
+        <w:t xml:space="preserve"> ..., quantidade de subcritérios do </w:t>
+      </w:r>
+      <w:r>
+        <w:t>último</w:t>
+      </w:r>
+      <w:r>
+        <w:t xml:space="preserve"> critério). </w:t>
+      </w:r>
+    </w:p>
+    <w:p>
+      <w:proofErr w:type="spellStart"/>
+      <w:proofErr w:type="gramStart"/>
+      <w:r>
+        <w:t>n</w:t>
+      </w:r>
+      <w:r>
+        <w:t>omes</w:t>
+      </w:r>
+      <w:proofErr w:type="gramEnd"/>
+      <w:r>
+        <w:t>_alternativas</w:t>
+      </w:r>
+      <w:proofErr w:type="spellEnd"/>
+      <w:r>
+        <w:t xml:space="preserve"> deve ser preenchido caso o usuário queira alterar o nome das alternativas na tabela de saída, se não preenchido será atribuído </w:t>
+      </w:r>
+      <w:r>
+        <w:t>A, B, …</w:t>
+      </w:r>
+      <w:r>
+        <w:t xml:space="preserve">,Z conforme a quantidade de alternativas. </w:t>
+      </w:r>
+    </w:p>
+    <w:p>
+      <w:r>
+        <w:t>O resultado é uma tabela contendo as informações dos pesos de cada critério em relação ao objetivo e também os pesos de cada alternativa mediante aos critérios e também ao foco objetivo e pôr fim a coluna CR que apresenta a razão de consistência de cada matriz da base de dados.</w:t>
+      </w:r>
+    </w:p>
+    <w:p>
+      <w:r>
+        <w:t xml:space="preserve">Na figura 6 é possível visualizar a entrada e saída da função para o problema do BD1 (sem subcritérios). Na figura 7 é mostrado como deve ser preenchido o argumento mapeamento para o problema com subcritérios de escolha de uma linguagem tratado anteriormente. O mapeamento deve ser escrito da forma </w:t>
+      </w:r>
+      <w:proofErr w:type="gramStart"/>
+      <w:r>
+        <w:t>c(</w:t>
+      </w:r>
+      <w:proofErr w:type="gramEnd"/>
+      <w:r>
+        <w:t>0,3)</w:t>
+      </w:r>
+    </w:p>
+    <w:p>
+      <w:r>
+        <w:lastRenderedPageBreak/>
+        <w:drawing>
+          <wp:inline distT="0" distB="0" distL="0" distR="0" wp14:anchorId="1A90930B" wp14:editId="5A08006A">
+            <wp:extent cx="5601482" cy="1752845"/>
+            <wp:effectExtent l="0" t="0" r="0" b="0"/>
+            <wp:docPr id="12" name="Imagem 12"/>
+            <wp:cNvGraphicFramePr>
+              <a:graphicFrameLocks xmlns:a="http://schemas.openxmlformats.org/drawingml/2006/main" noChangeAspect="1"/>
+            </wp:cNvGraphicFramePr>
+            <a:graphic xmlns:a="http://schemas.openxmlformats.org/drawingml/2006/main">
+              <a:graphicData uri="http://schemas.openxmlformats.org/drawingml/2006/picture">
+                <pic:pic xmlns:pic="http://schemas.openxmlformats.org/drawingml/2006/picture">
+                  <pic:nvPicPr>
+                    <pic:cNvPr id="1" name=""/>
+                    <pic:cNvPicPr/>
+                  </pic:nvPicPr>
+                  <pic:blipFill>
+                    <a:blip r:embed="rId16"/>
+                    <a:stretch>
+                      <a:fillRect/>
+                    </a:stretch>
+                  </pic:blipFill>
+                  <pic:spPr>
+                    <a:xfrm>
+                      <a:off x="0" y="0"/>
+                      <a:ext cx="5601482" cy="1752845"/>
+                    </a:xfrm>
+                    <a:prstGeom prst="rect">
+                      <a:avLst/>
+                    </a:prstGeom>
+                  </pic:spPr>
+                </pic:pic>
+              </a:graphicData>
+            </a:graphic>
+          </wp:inline>
+        </w:drawing>
+      </w:r>
+    </w:p>
+    <w:p>
+      <w:pPr>
+        <w:jc w:val="center"/>
+      </w:pPr>
+      <w:r>
+        <w:rPr>
+          <w:b/>
+        </w:rPr>
+        <w:t xml:space="preserve">Figura 7 – </w:t>
+      </w:r>
+      <w:r>
+        <w:t xml:space="preserve">Saída da função </w:t>
+      </w:r>
+      <w:proofErr w:type="spellStart"/>
+      <w:r>
+        <w:t>ahp_geral</w:t>
+      </w:r>
+      <w:proofErr w:type="spellEnd"/>
+      <w:r>
+        <w:t xml:space="preserve"> para BD1</w:t>
+      </w:r>
+    </w:p>
+    <w:p>
+      <w:pPr>
+        <w:jc w:val="center"/>
+      </w:pPr>
+      <w:r>
+        <w:t>Fonte: Pacote AHP, 2019</w:t>
+      </w:r>
+    </w:p>
+    <w:p>
+      <w:pPr>
+        <w:jc w:val="center"/>
+      </w:pPr>
+    </w:p>
+    <w:p>
+      <w:pPr>
+        <w:jc w:val="center"/>
+      </w:pPr>
+      <w:r>
+        <w:drawing>
+          <wp:inline distT="0" distB="0" distL="0" distR="0" wp14:anchorId="69558DD6" wp14:editId="78441748">
+            <wp:extent cx="5759450" cy="1991360"/>
+            <wp:effectExtent l="0" t="0" r="0" b="8890"/>
+            <wp:docPr id="13" name="Imagem 13"/>
+            <wp:cNvGraphicFramePr>
+              <a:graphicFrameLocks xmlns:a="http://schemas.openxmlformats.org/drawingml/2006/main" noChangeAspect="1"/>
+            </wp:cNvGraphicFramePr>
+            <a:graphic xmlns:a="http://schemas.openxmlformats.org/drawingml/2006/main">
+              <a:graphicData uri="http://schemas.openxmlformats.org/drawingml/2006/picture">
+                <pic:pic xmlns:pic="http://schemas.openxmlformats.org/drawingml/2006/picture">
+                  <pic:nvPicPr>
+                    <pic:cNvPr id="1" name=""/>
+                    <pic:cNvPicPr/>
+                  </pic:nvPicPr>
+                  <pic:blipFill>
+                    <a:blip r:embed="rId17"/>
+                    <a:stretch>
+                      <a:fillRect/>
+                    </a:stretch>
+                  </pic:blipFill>
+                  <pic:spPr>
+                    <a:xfrm>
+                      <a:off x="0" y="0"/>
+                      <a:ext cx="5759450" cy="1991360"/>
+                    </a:xfrm>
+                    <a:prstGeom prst="rect">
+                      <a:avLst/>
+                    </a:prstGeom>
+                  </pic:spPr>
+                </pic:pic>
+              </a:graphicData>
+            </a:graphic>
+          </wp:inline>
+        </w:drawing>
+      </w:r>
+    </w:p>
+    <w:p>
+      <w:pPr>
+        <w:jc w:val="center"/>
+      </w:pPr>
+      <w:r>
+        <w:rPr>
+          <w:b/>
+        </w:rPr>
+        <w:t xml:space="preserve">Figura 8 – </w:t>
+      </w:r>
+      <w:r>
+        <w:t xml:space="preserve">Saída da função </w:t>
+      </w:r>
+      <w:proofErr w:type="spellStart"/>
+      <w:r>
+        <w:t>ahp_geral</w:t>
+      </w:r>
+      <w:proofErr w:type="spellEnd"/>
+      <w:r>
+        <w:t xml:space="preserve"> para o problema de escolha de linguagem</w:t>
+      </w:r>
+    </w:p>
+    <w:p>
+      <w:pPr>
+        <w:jc w:val="center"/>
+      </w:pPr>
+      <w:r>
+        <w:t>Fonte: Pacote AHP, 2019</w:t>
+      </w:r>
+    </w:p>
     <w:p/>
     <w:p/>
+    <w:p/>
+    <w:p/>
+    <w:p/>
+    <w:p/>
+    <w:p/>
+    <w:p/>
+    <w:p/>
+    <w:p/>
+    <w:p>
+      <w:r>
+        <w:lastRenderedPageBreak/>
+        <w:t xml:space="preserve">Para utilizar a função ranque, que é da forma </w:t>
+      </w:r>
+      <w:proofErr w:type="gramStart"/>
+      <w:r>
+        <w:t>ranque(</w:t>
+      </w:r>
+      <w:proofErr w:type="gramEnd"/>
+      <w:r>
+        <w:t xml:space="preserve">tabela), é necessário salvar a tabela resultado da </w:t>
+      </w:r>
+      <w:proofErr w:type="spellStart"/>
+      <w:r>
+        <w:t>ahp_geral</w:t>
+      </w:r>
+      <w:proofErr w:type="spellEnd"/>
+      <w:r>
+        <w:t xml:space="preserve"> em um objeto e passar como argumento para a função. A função retorna somente os pesos das alternativas em relação ao objetivo. Observe as figuras 9 e 10 para os problemas do BD1 e escolha de linguagem, respectivamente. </w:t>
+      </w:r>
+    </w:p>
+    <w:p/>
+    <w:p>
+      <w:pPr>
+        <w:jc w:val="center"/>
+      </w:pPr>
+      <w:r>
+        <w:drawing>
+          <wp:inline distT="0" distB="0" distL="0" distR="0" wp14:anchorId="4C05FF0E" wp14:editId="291D9C6B">
+            <wp:extent cx="3048425" cy="1209844"/>
+            <wp:effectExtent l="0" t="0" r="0" b="9525"/>
+            <wp:docPr id="14" name="Imagem 14"/>
+            <wp:cNvGraphicFramePr>
+              <a:graphicFrameLocks xmlns:a="http://schemas.openxmlformats.org/drawingml/2006/main" noChangeAspect="1"/>
+            </wp:cNvGraphicFramePr>
+            <a:graphic xmlns:a="http://schemas.openxmlformats.org/drawingml/2006/main">
+              <a:graphicData uri="http://schemas.openxmlformats.org/drawingml/2006/picture">
+                <pic:pic xmlns:pic="http://schemas.openxmlformats.org/drawingml/2006/picture">
+                  <pic:nvPicPr>
+                    <pic:cNvPr id="1" name=""/>
+                    <pic:cNvPicPr/>
+                  </pic:nvPicPr>
+                  <pic:blipFill>
+                    <a:blip r:embed="rId18"/>
+                    <a:stretch>
+                      <a:fillRect/>
+                    </a:stretch>
+                  </pic:blipFill>
+                  <pic:spPr>
+                    <a:xfrm>
+                      <a:off x="0" y="0"/>
+                      <a:ext cx="3048425" cy="1209844"/>
+                    </a:xfrm>
+                    <a:prstGeom prst="rect">
+                      <a:avLst/>
+                    </a:prstGeom>
+                  </pic:spPr>
+                </pic:pic>
+              </a:graphicData>
+            </a:graphic>
+          </wp:inline>
+        </w:drawing>
+      </w:r>
+    </w:p>
+    <w:p>
+      <w:pPr>
+        <w:jc w:val="center"/>
+      </w:pPr>
+      <w:r>
+        <w:rPr>
+          <w:b/>
+        </w:rPr>
+        <w:t xml:space="preserve">Figura 9 – </w:t>
+      </w:r>
+      <w:r>
+        <w:t>Ranque das alternativas do BD1</w:t>
+      </w:r>
+    </w:p>
+    <w:p>
+      <w:pPr>
+        <w:jc w:val="center"/>
+      </w:pPr>
+      <w:r>
+        <w:t>Fonte: Pacote AHP, 2019</w:t>
+      </w:r>
+    </w:p>
+    <w:p>
+      <w:pPr>
+        <w:jc w:val="center"/>
+      </w:pPr>
+    </w:p>
+    <w:p>
+      <w:pPr>
+        <w:jc w:val="center"/>
+      </w:pPr>
+      <w:r>
+        <w:drawing>
+          <wp:inline distT="0" distB="0" distL="0" distR="0" wp14:anchorId="088E80C5" wp14:editId="2CD88EAA">
+            <wp:extent cx="2905530" cy="1409897"/>
+            <wp:effectExtent l="0" t="0" r="0" b="6985"/>
+            <wp:docPr id="15" name="Imagem 15"/>
+            <wp:cNvGraphicFramePr>
+              <a:graphicFrameLocks xmlns:a="http://schemas.openxmlformats.org/drawingml/2006/main" noChangeAspect="1"/>
+            </wp:cNvGraphicFramePr>
+            <a:graphic xmlns:a="http://schemas.openxmlformats.org/drawingml/2006/main">
+              <a:graphicData uri="http://schemas.openxmlformats.org/drawingml/2006/picture">
+                <pic:pic xmlns:pic="http://schemas.openxmlformats.org/drawingml/2006/picture">
+                  <pic:nvPicPr>
+                    <pic:cNvPr id="1" name=""/>
+                    <pic:cNvPicPr/>
+                  </pic:nvPicPr>
+                  <pic:blipFill>
+                    <a:blip r:embed="rId19"/>
+                    <a:stretch>
+                      <a:fillRect/>
+                    </a:stretch>
+                  </pic:blipFill>
+                  <pic:spPr>
+                    <a:xfrm>
+                      <a:off x="0" y="0"/>
+                      <a:ext cx="2905530" cy="1409897"/>
+                    </a:xfrm>
+                    <a:prstGeom prst="rect">
+                      <a:avLst/>
+                    </a:prstGeom>
+                  </pic:spPr>
+                </pic:pic>
+              </a:graphicData>
+            </a:graphic>
+          </wp:inline>
+        </w:drawing>
+      </w:r>
+    </w:p>
     <w:p>
       <w:pPr>
         <w:pStyle w:val="Ttulo1"/>
-        <w:ind w:left="562"/>
-      </w:pPr>
-      <w:r>
-        <w:t>Resultados e Discussão</w:t>
-      </w:r>
+        <w:jc w:val="center"/>
+        <w:rPr>
+          <w:b w:val="0"/>
+        </w:rPr>
+      </w:pPr>
+      <w:r>
+        <w:t xml:space="preserve">Figura 10 – </w:t>
+      </w:r>
+      <w:r>
+        <w:rPr>
+          <w:b w:val="0"/>
+        </w:rPr>
+        <w:t xml:space="preserve">Ranque das alternativas da escolha de uma linguagem </w:t>
+      </w:r>
+    </w:p>
+    <w:p>
+      <w:pPr>
+        <w:jc w:val="center"/>
+      </w:pPr>
+      <w:r>
+        <w:t>Fonte: Pacote AHP, 2019</w:t>
+      </w:r>
+    </w:p>
+    <w:p>
+      <w:pPr>
+        <w:jc w:val="center"/>
+      </w:pPr>
+    </w:p>
+    <w:p>
+      <w:r>
+        <w:t xml:space="preserve">A função </w:t>
+      </w:r>
+      <w:proofErr w:type="spellStart"/>
+      <w:r>
+        <w:t>formata_tabela</w:t>
+      </w:r>
+      <w:proofErr w:type="spellEnd"/>
+      <w:r>
+        <w:t xml:space="preserve"> que é da forma </w:t>
+      </w:r>
+      <w:proofErr w:type="spellStart"/>
+      <w:r>
+        <w:t>formata_</w:t>
+      </w:r>
+      <w:proofErr w:type="gramStart"/>
+      <w:r>
+        <w:t>tabela</w:t>
+      </w:r>
+      <w:proofErr w:type="spellEnd"/>
+      <w:r>
+        <w:t>(</w:t>
+      </w:r>
+      <w:proofErr w:type="gramEnd"/>
+      <w:r>
+        <w:t xml:space="preserve">tabela, cores = “PADRAO”) foi criada para que o usuário possa obter uma tabela visualmente mais atrativa e intuitiva. Os argumentos de entrada são a tabela como um objeto R, como a função </w:t>
+      </w:r>
+      <w:proofErr w:type="gramStart"/>
+      <w:r>
+        <w:t>ranque(</w:t>
+      </w:r>
+      <w:proofErr w:type="gramEnd"/>
+      <w:r>
+        <w:t xml:space="preserve">) e a cor que o usuário queira para a tabela. Atualmente a função conta com as cores “PADRAO” que </w:t>
+      </w:r>
+      <w:r>
+        <w:t>se escolhida irá ser aplicado um degrade que vai do verde ao azul, quanto maior o peso da alternativa ou do critério, mais próximo do azul irá ser apresentado; “CINZA” que o degrade irá ser de um cinza mais claro para um cinza mais escuro; ou “BRANCO” caso o usuário não queira o efeito de cores. A Figura 11 apresenta a função sendo utilizada para o banco de dados BD1 com as cores “PADRAO”.</w:t>
+      </w:r>
+    </w:p>
+    <w:p>
+      <w:pPr>
+        <w:jc w:val="center"/>
+      </w:pPr>
+      <w:r>
+        <w:lastRenderedPageBreak/>
+        <w:drawing>
+          <wp:inline distT="0" distB="0" distL="0" distR="0" wp14:anchorId="77778557" wp14:editId="6A881824">
+            <wp:extent cx="4654550" cy="2552048"/>
+            <wp:effectExtent l="0" t="0" r="0" b="1270"/>
+            <wp:docPr id="16" name="Imagem 16"/>
+            <wp:cNvGraphicFramePr>
+              <a:graphicFrameLocks xmlns:a="http://schemas.openxmlformats.org/drawingml/2006/main" noChangeAspect="1"/>
+            </wp:cNvGraphicFramePr>
+            <a:graphic xmlns:a="http://schemas.openxmlformats.org/drawingml/2006/main">
+              <a:graphicData uri="http://schemas.openxmlformats.org/drawingml/2006/picture">
+                <pic:pic xmlns:pic="http://schemas.openxmlformats.org/drawingml/2006/picture">
+                  <pic:nvPicPr>
+                    <pic:cNvPr id="1" name=""/>
+                    <pic:cNvPicPr/>
+                  </pic:nvPicPr>
+                  <pic:blipFill>
+                    <a:blip r:embed="rId20"/>
+                    <a:stretch>
+                      <a:fillRect/>
+                    </a:stretch>
+                  </pic:blipFill>
+                  <pic:spPr>
+                    <a:xfrm>
+                      <a:off x="0" y="0"/>
+                      <a:ext cx="4682000" cy="2567099"/>
+                    </a:xfrm>
+                    <a:prstGeom prst="rect">
+                      <a:avLst/>
+                    </a:prstGeom>
+                  </pic:spPr>
+                </pic:pic>
+              </a:graphicData>
+            </a:graphic>
+          </wp:inline>
+        </w:drawing>
+      </w:r>
+    </w:p>
+    <w:p>
+      <w:pPr>
+        <w:jc w:val="center"/>
+      </w:pPr>
+      <w:r>
+        <w:rPr>
+          <w:b/>
+        </w:rPr>
+        <w:t xml:space="preserve">Figura 11 – </w:t>
+      </w:r>
+      <w:r>
+        <w:t xml:space="preserve">Saída da </w:t>
+      </w:r>
+      <w:proofErr w:type="spellStart"/>
+      <w:r>
+        <w:t>formata_</w:t>
+      </w:r>
+      <w:proofErr w:type="gramStart"/>
+      <w:r>
+        <w:t>tabela</w:t>
+      </w:r>
+      <w:proofErr w:type="spellEnd"/>
+      <w:r>
+        <w:t>(</w:t>
+      </w:r>
+      <w:proofErr w:type="gramEnd"/>
+      <w:r>
+        <w:t>) para a base BD1</w:t>
+      </w:r>
+    </w:p>
+    <w:p>
+      <w:pPr>
+        <w:jc w:val="center"/>
+      </w:pPr>
+      <w:r>
+        <w:t>Fonte: Pacote AHP, 2019</w:t>
+      </w:r>
+    </w:p>
+    <w:p>
+      <w:pPr>
+        <w:jc w:val="center"/>
+      </w:pPr>
+    </w:p>
+    <w:p>
+      <w:r>
+        <w:t xml:space="preserve">A função </w:t>
+      </w:r>
+      <w:proofErr w:type="spellStart"/>
+      <w:r>
+        <w:t>matriz_</w:t>
+      </w:r>
+      <w:proofErr w:type="gramStart"/>
+      <w:r>
+        <w:t>julgamento</w:t>
+      </w:r>
+      <w:proofErr w:type="spellEnd"/>
+      <w:r>
+        <w:t>(</w:t>
+      </w:r>
+      <w:proofErr w:type="gramEnd"/>
+      <w:r>
+        <w:t>)</w:t>
+      </w:r>
+      <w:r>
+        <w:t xml:space="preserve"> que é da forma </w:t>
+      </w:r>
+      <w:proofErr w:type="spellStart"/>
+      <w:r>
+        <w:t>matriz_julgamento</w:t>
+      </w:r>
+      <w:proofErr w:type="spellEnd"/>
+      <w:r>
+        <w:t>(</w:t>
+      </w:r>
+      <w:proofErr w:type="spellStart"/>
+      <w:r>
+        <w:t>qtd_comparacoes</w:t>
+      </w:r>
+      <w:proofErr w:type="spellEnd"/>
+      <w:r>
+        <w:t xml:space="preserve">, CR = TRUE, </w:t>
+      </w:r>
+      <w:proofErr w:type="spellStart"/>
+      <w:r>
+        <w:t>qtd_matrizes</w:t>
+      </w:r>
+      <w:proofErr w:type="spellEnd"/>
+      <w:r>
+        <w:t xml:space="preserve"> = 1)</w:t>
+      </w:r>
+      <w:r>
+        <w:t xml:space="preserve"> orienta a criação de matrizes na interface do R. o argumento </w:t>
+      </w:r>
+      <w:proofErr w:type="spellStart"/>
+      <w:r>
+        <w:t>qtd_comparações</w:t>
+      </w:r>
+      <w:proofErr w:type="spellEnd"/>
+      <w:r>
+        <w:t xml:space="preserve"> é para ser preenchido pela quantidade de comparações da matriz. CR = TRUE apresenta a razão de consistência junto com a matriz</w:t>
+      </w:r>
+      <w:r>
+        <w:t xml:space="preserve"> de julgamento</w:t>
+      </w:r>
+      <w:r>
+        <w:t xml:space="preserve">, e o </w:t>
+      </w:r>
+      <w:proofErr w:type="spellStart"/>
+      <w:r>
+        <w:t>qtd_matrizes</w:t>
+      </w:r>
+      <w:proofErr w:type="spellEnd"/>
+      <w:r>
+        <w:t xml:space="preserve"> informa a quantidade de matrizes a ser criada. Observe a criação de matrizes pela figura 12.</w:t>
+      </w:r>
+    </w:p>
+    <w:p/>
+    <w:p>
+      <w:pPr>
+        <w:jc w:val="center"/>
+      </w:pPr>
+      <w:r>
+        <w:rPr>
+          <w:noProof/>
+        </w:rPr>
+        <w:drawing>
+          <wp:inline distT="0" distB="0" distL="0" distR="0">
+            <wp:extent cx="3435350" cy="1814830"/>
+            <wp:effectExtent l="0" t="0" r="0" b="0"/>
+            <wp:docPr id="17" name="Imagem 17" descr="https://lucianea.github.io/AHP_LatinR/figuras/julgamento.png"/>
+            <wp:cNvGraphicFramePr>
+              <a:graphicFrameLocks xmlns:a="http://schemas.openxmlformats.org/drawingml/2006/main" noChangeAspect="1"/>
+            </wp:cNvGraphicFramePr>
+            <a:graphic xmlns:a="http://schemas.openxmlformats.org/drawingml/2006/main">
+              <a:graphicData uri="http://schemas.openxmlformats.org/drawingml/2006/picture">
+                <pic:pic xmlns:pic="http://schemas.openxmlformats.org/drawingml/2006/picture">
+                  <pic:nvPicPr>
+                    <pic:cNvPr id="0" name="Picture 4" descr="https://lucianea.github.io/AHP_LatinR/figuras/julgamento.png"/>
+                    <pic:cNvPicPr>
+                      <a:picLocks noChangeAspect="1" noChangeArrowheads="1"/>
+                    </pic:cNvPicPr>
+                  </pic:nvPicPr>
+                  <pic:blipFill>
+                    <a:blip r:embed="rId21">
+                      <a:extLst>
+                        <a:ext uri="{28A0092B-C50C-407E-A947-70E740481C1C}">
+                          <a14:useLocalDpi xmlns:a14="http://schemas.microsoft.com/office/drawing/2010/main" val="0"/>
+                        </a:ext>
+                      </a:extLst>
+                    </a:blip>
+                    <a:srcRect/>
+                    <a:stretch>
+                      <a:fillRect/>
+                    </a:stretch>
+                  </pic:blipFill>
+                  <pic:spPr bwMode="auto">
+                    <a:xfrm>
+                      <a:off x="0" y="0"/>
+                      <a:ext cx="3452076" cy="1823666"/>
+                    </a:xfrm>
+                    <a:prstGeom prst="rect">
+                      <a:avLst/>
+                    </a:prstGeom>
+                    <a:noFill/>
+                    <a:ln>
+                      <a:noFill/>
+                    </a:ln>
+                  </pic:spPr>
+                </pic:pic>
+              </a:graphicData>
+            </a:graphic>
+          </wp:inline>
+        </w:drawing>
+      </w:r>
+    </w:p>
+    <w:p>
+      <w:pPr>
+        <w:jc w:val="center"/>
+      </w:pPr>
+      <w:r>
+        <w:rPr>
+          <w:b/>
+        </w:rPr>
+        <w:t xml:space="preserve">Figura 12 – </w:t>
+      </w:r>
+      <w:r>
+        <w:t xml:space="preserve">Criação de Matriz de julgamento pela função </w:t>
+      </w:r>
+      <w:proofErr w:type="spellStart"/>
+      <w:r>
+        <w:t>matriz_</w:t>
+      </w:r>
+      <w:proofErr w:type="gramStart"/>
+      <w:r>
+        <w:t>julgamento</w:t>
+      </w:r>
+      <w:proofErr w:type="spellEnd"/>
+      <w:r>
+        <w:t>(</w:t>
+      </w:r>
+      <w:proofErr w:type="gramEnd"/>
+      <w:r>
+        <w:t>)</w:t>
+      </w:r>
+    </w:p>
+    <w:p>
+      <w:pPr>
+        <w:jc w:val="center"/>
+      </w:pPr>
+      <w:r>
+        <w:t>Fonte: Pacote AHP, 2019</w:t>
+      </w:r>
+    </w:p>
+    <w:p/>
+    <w:p>
+      <w:r>
+        <w:t xml:space="preserve">Está sendo desenvolvido um aplicativo utilizando o pacote </w:t>
+      </w:r>
+      <w:proofErr w:type="spellStart"/>
+      <w:r>
+        <w:rPr>
+          <w:i/>
+        </w:rPr>
+        <w:t>shiny</w:t>
+      </w:r>
+      <w:proofErr w:type="spellEnd"/>
+      <w:r>
+        <w:rPr>
+          <w:i/>
+        </w:rPr>
+        <w:t xml:space="preserve"> </w:t>
+      </w:r>
+      <w:r>
+        <w:t xml:space="preserve">que orienta a criação de matrizes de julgamento de forma intuitiva na própria interface do R e disponibiliza o código </w:t>
+      </w:r>
+      <w:r>
+        <w:lastRenderedPageBreak/>
+        <w:t>de criação da matriz para o usuário. O aplicativo ainda está na fase piloto e pode ser visto na figura 13.</w:t>
+      </w:r>
+    </w:p>
+    <w:p>
+      <w:pPr>
+        <w:jc w:val="center"/>
+      </w:pPr>
+      <w:r>
+        <w:drawing>
+          <wp:inline distT="0" distB="0" distL="0" distR="0" wp14:anchorId="7234BD4F" wp14:editId="21708E12">
+            <wp:extent cx="5010150" cy="3301064"/>
+            <wp:effectExtent l="0" t="0" r="0" b="0"/>
+            <wp:docPr id="18" name="Imagem 18"/>
+            <wp:cNvGraphicFramePr>
+              <a:graphicFrameLocks xmlns:a="http://schemas.openxmlformats.org/drawingml/2006/main" noChangeAspect="1"/>
+            </wp:cNvGraphicFramePr>
+            <a:graphic xmlns:a="http://schemas.openxmlformats.org/drawingml/2006/main">
+              <a:graphicData uri="http://schemas.openxmlformats.org/drawingml/2006/picture">
+                <pic:pic xmlns:pic="http://schemas.openxmlformats.org/drawingml/2006/picture">
+                  <pic:nvPicPr>
+                    <pic:cNvPr id="1" name=""/>
+                    <pic:cNvPicPr/>
+                  </pic:nvPicPr>
+                  <pic:blipFill>
+                    <a:blip r:embed="rId22"/>
+                    <a:stretch>
+                      <a:fillRect/>
+                    </a:stretch>
+                  </pic:blipFill>
+                  <pic:spPr>
+                    <a:xfrm>
+                      <a:off x="0" y="0"/>
+                      <a:ext cx="5032515" cy="3315799"/>
+                    </a:xfrm>
+                    <a:prstGeom prst="rect">
+                      <a:avLst/>
+                    </a:prstGeom>
+                  </pic:spPr>
+                </pic:pic>
+              </a:graphicData>
+            </a:graphic>
+          </wp:inline>
+        </w:drawing>
+      </w:r>
+    </w:p>
+    <w:p>
+      <w:pPr>
+        <w:jc w:val="center"/>
+      </w:pPr>
+      <w:r>
+        <w:rPr>
+          <w:b/>
+        </w:rPr>
+        <w:t xml:space="preserve">Figura 13 – </w:t>
+      </w:r>
+      <w:r>
+        <w:t xml:space="preserve">Criação de matrizes pelo </w:t>
+      </w:r>
+      <w:proofErr w:type="spellStart"/>
+      <w:r>
+        <w:t>app</w:t>
+      </w:r>
+      <w:proofErr w:type="spellEnd"/>
+      <w:r>
+        <w:t xml:space="preserve"> </w:t>
+      </w:r>
+      <w:proofErr w:type="spellStart"/>
+      <w:r>
+        <w:t>shiny</w:t>
+      </w:r>
+      <w:proofErr w:type="spellEnd"/>
+      <w:r>
+        <w:t xml:space="preserve"> em </w:t>
+      </w:r>
+      <w:proofErr w:type="spellStart"/>
+      <w:r>
+        <w:t>desenolvimento</w:t>
+      </w:r>
+      <w:proofErr w:type="spellEnd"/>
+    </w:p>
+    <w:p>
+      <w:pPr>
+        <w:jc w:val="center"/>
+      </w:pPr>
+      <w:r>
+        <w:t>Fonte: Pacote AHP, 2020</w:t>
+      </w:r>
+    </w:p>
+    <w:p>
+      <w:pPr>
+        <w:jc w:val="center"/>
+      </w:pPr>
+    </w:p>
+    <w:p>
+      <w:r>
+        <w:t>Caso o usuário tenha alguma dúvida em utilizar alguma das funções do pacote,</w:t>
+      </w:r>
+      <w:r>
+        <w:t xml:space="preserve"> pode ser usado a função </w:t>
+      </w:r>
+      <w:proofErr w:type="gramStart"/>
+      <w:r>
+        <w:t>help(</w:t>
+      </w:r>
+      <w:proofErr w:type="gramEnd"/>
+      <w:r>
+        <w:t xml:space="preserve">) do R seguido do nome da função, ou então também é possível visualizar a </w:t>
+      </w:r>
+      <w:proofErr w:type="spellStart"/>
+      <w:r>
+        <w:t>vigenette</w:t>
+      </w:r>
+      <w:proofErr w:type="spellEnd"/>
+      <w:r>
+        <w:t xml:space="preserve"> tutorial onde é apresentado cada função e uma aplicação seguido de uma explicação </w:t>
+      </w:r>
+      <w:r>
+        <w:t xml:space="preserve">de como deve ser feito a entrada </w:t>
+      </w:r>
+      <w:r>
+        <w:t>dos</w:t>
+      </w:r>
+      <w:r>
+        <w:t xml:space="preserve"> dados.</w:t>
+      </w:r>
+      <w:r>
+        <w:t xml:space="preserve"> </w:t>
+      </w:r>
+    </w:p>
+    <w:p>
+      <w:pPr>
+        <w:rPr>
+          <w:u w:val="single"/>
+        </w:rPr>
+      </w:pPr>
     </w:p>
     <w:p>
       <w:pPr>
         <w:spacing w:after="226" w:line="259" w:lineRule="auto"/>
         <w:ind w:left="562" w:hanging="10"/>
         <w:jc w:val="left"/>
-      </w:pPr>
-      <w:r>
         <w:rPr>
           <w:b/>
         </w:rPr>
+      </w:pPr>
+      <w:r>
+        <w:rPr>
+          <w:b/>
+        </w:rPr>
         <w:t>Conclusão</w:t>
+      </w:r>
+    </w:p>
+    <w:p>
+      <w:pPr>
+        <w:ind w:left="-15" w:right="210"/>
+      </w:pPr>
+      <w:r>
+        <w:t>A escolha da linguagem R para implementação do pacote se mostrou viável, consistente e segura. O pacote foi elaborado para facilitar a entrada</w:t>
+      </w:r>
+      <w:r>
+        <w:t xml:space="preserve"> dos dados, assim dando ao usuário possibilidades de escolha, podendo ser utilizado o próprio R, ou </w:t>
+      </w:r>
+      <w:r>
+        <w:t>planilha</w:t>
+      </w:r>
+      <w:r>
+        <w:t>s externas,</w:t>
+      </w:r>
+      <w:r>
+        <w:t xml:space="preserve"> </w:t>
+      </w:r>
+      <w:r>
+        <w:t>com os dados estruturados</w:t>
+      </w:r>
+      <w:r>
+        <w:t xml:space="preserve"> de acordo com os critérios considerados na hierarquização do problema. A</w:t>
+      </w:r>
+      <w:r>
+        <w:t xml:space="preserve">s funções </w:t>
+      </w:r>
+      <w:r>
+        <w:t>foram implementadas na linguagem R de forma a produzir uma tabela final com um resumo das probabilidades de cada critério</w:t>
+      </w:r>
+      <w:r>
+        <w:t xml:space="preserve"> e também há aquelas que realizam procedimentos intermediários ao método.</w:t>
+      </w:r>
+      <w:r>
+        <w:t xml:space="preserve"> </w:t>
+      </w:r>
+    </w:p>
+    <w:p>
+      <w:pPr>
+        <w:ind w:left="-15" w:right="210"/>
+      </w:pPr>
+      <w:r>
+        <w:lastRenderedPageBreak/>
+        <w:t xml:space="preserve">A principal vantagem deste pacote é a facilidade que o usuário tem para realizar a entrada de dados que </w:t>
+      </w:r>
+      <w:r>
+        <w:t xml:space="preserve">também </w:t>
+      </w:r>
+      <w:r>
+        <w:t xml:space="preserve">foi desenhada para ser feita por arquivo do tipo </w:t>
+      </w:r>
+      <w:proofErr w:type="spellStart"/>
+      <w:r>
+        <w:t>xlsx</w:t>
+      </w:r>
+      <w:proofErr w:type="spellEnd"/>
+      <w:r>
+        <w:t xml:space="preserve">. As tabelas de saída são apresentadas de forma compacta para que o tomador de decisão possa atingir seu objetivo com rapidez e eficiência. </w:t>
+      </w:r>
+    </w:p>
+    <w:p>
+      <w:pPr>
+        <w:ind w:left="-15" w:right="210"/>
+      </w:pPr>
+      <w:r>
+        <w:t xml:space="preserve">O pacote apresenta tutorial para que o usuário consiga utilizá-lo baseando-se num exemplo prático, tornando-se útil para gestores com conhecimentos básicos de linguagem de programação. </w:t>
+      </w:r>
+    </w:p>
+    <w:p>
+      <w:pPr>
+        <w:ind w:left="-15" w:right="210"/>
+      </w:pPr>
+      <w:r>
+        <w:t xml:space="preserve">Como ações futuras será desenvolvida a aplicação </w:t>
+      </w:r>
+      <w:proofErr w:type="spellStart"/>
+      <w:r>
+        <w:t>shiny</w:t>
+      </w:r>
+      <w:proofErr w:type="spellEnd"/>
+      <w:r>
+        <w:t xml:space="preserve"> com foco na utilização das funções</w:t>
+      </w:r>
+      <w:r>
+        <w:t xml:space="preserve"> do pacote AHP para usuários que não dominam o R, para isso o aplicativo será transformado em um </w:t>
+      </w:r>
+      <w:proofErr w:type="spellStart"/>
+      <w:r>
+        <w:t>addin</w:t>
+      </w:r>
+      <w:proofErr w:type="spellEnd"/>
+      <w:r>
+        <w:t xml:space="preserve"> para o </w:t>
+      </w:r>
+      <w:proofErr w:type="spellStart"/>
+      <w:r>
+        <w:t>RStúdio</w:t>
+      </w:r>
+      <w:proofErr w:type="spellEnd"/>
+      <w:r>
+        <w:t>.</w:t>
+      </w:r>
+    </w:p>
+    <w:p>
+      <w:pPr>
+        <w:ind w:left="-15" w:right="210"/>
+      </w:pPr>
+      <w:r>
+        <w:t>Este projeto está sendo desenvolvido na Universidade Federal Fluminense com o apoio da bolsa do programa de Iniciação Científica (PIBIC).</w:t>
       </w:r>
     </w:p>
     <w:p>
@@ -3262,6 +4965,712 @@
       <w:r>
         <w:t>Referências</w:t>
       </w:r>
+    </w:p>
+    <w:p>
+      <w:pPr>
+        <w:spacing w:after="28" w:line="249" w:lineRule="auto"/>
+        <w:ind w:left="-5" w:right="204" w:hanging="10"/>
+        <w:rPr>
+          <w:sz w:val="18"/>
+          <w:szCs w:val="18"/>
+        </w:rPr>
+      </w:pPr>
+      <w:r>
+        <w:rPr>
+          <w:sz w:val="18"/>
+          <w:szCs w:val="18"/>
+        </w:rPr>
+        <w:t xml:space="preserve">Costa, H. G. Introdução ao método de análise hierárquica: análise multicritério no auxílio à decisão. Niterói, RJ, 2002. </w:t>
+      </w:r>
+    </w:p>
+    <w:p>
+      <w:pPr>
+        <w:spacing w:after="28" w:line="249" w:lineRule="auto"/>
+        <w:ind w:left="-5" w:right="204" w:hanging="10"/>
+        <w:rPr>
+          <w:sz w:val="18"/>
+          <w:szCs w:val="18"/>
+        </w:rPr>
+      </w:pPr>
+    </w:p>
+    <w:p>
+      <w:pPr>
+        <w:spacing w:after="28" w:line="249" w:lineRule="auto"/>
+        <w:ind w:left="-5" w:right="204" w:hanging="10"/>
+        <w:rPr>
+          <w:sz w:val="18"/>
+          <w:szCs w:val="18"/>
+        </w:rPr>
+      </w:pPr>
+      <w:r>
+        <w:rPr>
+          <w:sz w:val="18"/>
+          <w:szCs w:val="18"/>
+        </w:rPr>
+        <w:t xml:space="preserve">Costa, J.F.S., Gonçalves, G.C., Vaz, L.M.M et al. Uma abordagem multicritério da telefonia móvel no Estado do Rio de Janeiro através do Método de Análise Hierárquica (AHP). Cadernos do IME – Série Estatística, RJ, 2007. </w:t>
+      </w:r>
+    </w:p>
+    <w:p>
+      <w:pPr>
+        <w:spacing w:after="28" w:line="249" w:lineRule="auto"/>
+        <w:ind w:left="-5" w:right="204" w:hanging="10"/>
+        <w:rPr>
+          <w:sz w:val="18"/>
+          <w:szCs w:val="18"/>
+        </w:rPr>
+      </w:pPr>
+    </w:p>
+    <w:p>
+      <w:pPr>
+        <w:spacing w:after="28" w:line="249" w:lineRule="auto"/>
+        <w:ind w:left="-5" w:right="204" w:hanging="10"/>
+        <w:rPr>
+          <w:sz w:val="18"/>
+          <w:szCs w:val="18"/>
+        </w:rPr>
+      </w:pPr>
+      <w:r>
+        <w:rPr>
+          <w:sz w:val="18"/>
+          <w:szCs w:val="18"/>
+        </w:rPr>
+        <w:t xml:space="preserve">Gomes, L. F., Gomes, C. F. S., Almeida, A. T. Tomada de Decisão Gerencial: Enfoque Multicritério. Ed Atlas, SP, 2002. </w:t>
+      </w:r>
+    </w:p>
+    <w:p>
+      <w:pPr>
+        <w:spacing w:after="28" w:line="249" w:lineRule="auto"/>
+        <w:ind w:left="-5" w:right="204" w:hanging="10"/>
+        <w:rPr>
+          <w:sz w:val="18"/>
+          <w:szCs w:val="18"/>
+        </w:rPr>
+      </w:pPr>
+      <w:proofErr w:type="spellStart"/>
+      <w:r>
+        <w:rPr>
+          <w:sz w:val="18"/>
+          <w:szCs w:val="18"/>
+        </w:rPr>
+        <w:t>Keen</w:t>
+      </w:r>
+      <w:proofErr w:type="spellEnd"/>
+      <w:r>
+        <w:rPr>
+          <w:sz w:val="18"/>
+          <w:szCs w:val="18"/>
+        </w:rPr>
+        <w:t xml:space="preserve">, P.G.W, &amp; Scott </w:t>
+      </w:r>
+      <w:proofErr w:type="spellStart"/>
+      <w:r>
+        <w:rPr>
+          <w:sz w:val="18"/>
+          <w:szCs w:val="18"/>
+        </w:rPr>
+        <w:t>Morton</w:t>
+      </w:r>
+      <w:proofErr w:type="spellEnd"/>
+      <w:r>
+        <w:rPr>
+          <w:sz w:val="18"/>
+          <w:szCs w:val="18"/>
+        </w:rPr>
+        <w:t xml:space="preserve">, M.S. </w:t>
+      </w:r>
+      <w:proofErr w:type="spellStart"/>
+      <w:r>
+        <w:rPr>
+          <w:sz w:val="18"/>
+          <w:szCs w:val="18"/>
+        </w:rPr>
+        <w:t>Decision</w:t>
+      </w:r>
+      <w:proofErr w:type="spellEnd"/>
+      <w:r>
+        <w:rPr>
+          <w:sz w:val="18"/>
+          <w:szCs w:val="18"/>
+        </w:rPr>
+        <w:t xml:space="preserve"> </w:t>
+      </w:r>
+      <w:proofErr w:type="spellStart"/>
+      <w:r>
+        <w:rPr>
+          <w:sz w:val="18"/>
+          <w:szCs w:val="18"/>
+        </w:rPr>
+        <w:t>support</w:t>
+      </w:r>
+      <w:proofErr w:type="spellEnd"/>
+      <w:r>
+        <w:rPr>
+          <w:sz w:val="18"/>
+          <w:szCs w:val="18"/>
+        </w:rPr>
+        <w:t xml:space="preserve"> systems: </w:t>
+      </w:r>
+      <w:proofErr w:type="spellStart"/>
+      <w:r>
+        <w:rPr>
+          <w:sz w:val="18"/>
+          <w:szCs w:val="18"/>
+        </w:rPr>
+        <w:t>an</w:t>
+      </w:r>
+      <w:proofErr w:type="spellEnd"/>
+      <w:r>
+        <w:rPr>
+          <w:sz w:val="18"/>
+          <w:szCs w:val="18"/>
+        </w:rPr>
+        <w:t xml:space="preserve"> </w:t>
+      </w:r>
+      <w:proofErr w:type="spellStart"/>
+      <w:r>
+        <w:rPr>
+          <w:sz w:val="18"/>
+          <w:szCs w:val="18"/>
+        </w:rPr>
+        <w:t>organization</w:t>
+      </w:r>
+      <w:proofErr w:type="spellEnd"/>
+      <w:r>
+        <w:rPr>
+          <w:sz w:val="18"/>
+          <w:szCs w:val="18"/>
+        </w:rPr>
+        <w:t xml:space="preserve"> perspective. </w:t>
+      </w:r>
+      <w:proofErr w:type="spellStart"/>
+      <w:r>
+        <w:rPr>
+          <w:sz w:val="18"/>
+          <w:szCs w:val="18"/>
+        </w:rPr>
+        <w:t>AddisonWesley</w:t>
+      </w:r>
+      <w:proofErr w:type="spellEnd"/>
+      <w:r>
+        <w:rPr>
+          <w:sz w:val="18"/>
+          <w:szCs w:val="18"/>
+        </w:rPr>
+        <w:t xml:space="preserve">. Reading, Mass, 1978. </w:t>
+      </w:r>
+    </w:p>
+    <w:p>
+      <w:pPr>
+        <w:spacing w:after="16" w:line="259" w:lineRule="auto"/>
+        <w:ind w:firstLine="0"/>
+        <w:jc w:val="left"/>
+        <w:rPr>
+          <w:sz w:val="18"/>
+          <w:szCs w:val="18"/>
+        </w:rPr>
+      </w:pPr>
+      <w:r>
+        <w:rPr>
+          <w:sz w:val="18"/>
+          <w:szCs w:val="18"/>
+        </w:rPr>
+        <w:t xml:space="preserve"> </w:t>
+      </w:r>
+    </w:p>
+    <w:p>
+      <w:pPr>
+        <w:spacing w:after="28" w:line="249" w:lineRule="auto"/>
+        <w:ind w:left="-5" w:right="204" w:hanging="10"/>
+        <w:rPr>
+          <w:sz w:val="18"/>
+          <w:szCs w:val="18"/>
+        </w:rPr>
+      </w:pPr>
+      <w:r>
+        <w:rPr>
+          <w:sz w:val="18"/>
+          <w:szCs w:val="18"/>
+        </w:rPr>
+        <w:t xml:space="preserve">R Core Team. R: A </w:t>
+      </w:r>
+      <w:proofErr w:type="spellStart"/>
+      <w:r>
+        <w:rPr>
+          <w:sz w:val="18"/>
+          <w:szCs w:val="18"/>
+        </w:rPr>
+        <w:t>language</w:t>
+      </w:r>
+      <w:proofErr w:type="spellEnd"/>
+      <w:r>
+        <w:rPr>
+          <w:sz w:val="18"/>
+          <w:szCs w:val="18"/>
+        </w:rPr>
+        <w:t xml:space="preserve"> </w:t>
+      </w:r>
+      <w:proofErr w:type="spellStart"/>
+      <w:r>
+        <w:rPr>
+          <w:sz w:val="18"/>
+          <w:szCs w:val="18"/>
+        </w:rPr>
+        <w:t>and</w:t>
+      </w:r>
+      <w:proofErr w:type="spellEnd"/>
+      <w:r>
+        <w:rPr>
+          <w:sz w:val="18"/>
+          <w:szCs w:val="18"/>
+        </w:rPr>
+        <w:t xml:space="preserve"> </w:t>
+      </w:r>
+      <w:proofErr w:type="spellStart"/>
+      <w:r>
+        <w:rPr>
+          <w:sz w:val="18"/>
+          <w:szCs w:val="18"/>
+        </w:rPr>
+        <w:t>environment</w:t>
+      </w:r>
+      <w:proofErr w:type="spellEnd"/>
+      <w:r>
+        <w:rPr>
+          <w:sz w:val="18"/>
+          <w:szCs w:val="18"/>
+        </w:rPr>
+        <w:t xml:space="preserve"> for </w:t>
+      </w:r>
+      <w:proofErr w:type="spellStart"/>
+      <w:r>
+        <w:rPr>
+          <w:sz w:val="18"/>
+          <w:szCs w:val="18"/>
+        </w:rPr>
+        <w:t>statistical</w:t>
+      </w:r>
+      <w:proofErr w:type="spellEnd"/>
+      <w:r>
+        <w:rPr>
+          <w:sz w:val="18"/>
+          <w:szCs w:val="18"/>
+        </w:rPr>
+        <w:t xml:space="preserve"> </w:t>
+      </w:r>
+      <w:proofErr w:type="spellStart"/>
+      <w:r>
+        <w:rPr>
+          <w:sz w:val="18"/>
+          <w:szCs w:val="18"/>
+        </w:rPr>
+        <w:t>computing</w:t>
+      </w:r>
+      <w:proofErr w:type="spellEnd"/>
+      <w:r>
+        <w:rPr>
+          <w:sz w:val="18"/>
+          <w:szCs w:val="18"/>
+        </w:rPr>
+        <w:t xml:space="preserve">. R Foundation for </w:t>
+      </w:r>
+      <w:proofErr w:type="spellStart"/>
+      <w:r>
+        <w:rPr>
+          <w:sz w:val="18"/>
+          <w:szCs w:val="18"/>
+        </w:rPr>
+        <w:t>Statistical</w:t>
+      </w:r>
+      <w:proofErr w:type="spellEnd"/>
+      <w:r>
+        <w:rPr>
+          <w:sz w:val="18"/>
+          <w:szCs w:val="18"/>
+        </w:rPr>
+        <w:t xml:space="preserve"> </w:t>
+      </w:r>
+      <w:proofErr w:type="spellStart"/>
+      <w:r>
+        <w:rPr>
+          <w:sz w:val="18"/>
+          <w:szCs w:val="18"/>
+        </w:rPr>
+        <w:t>Computing</w:t>
+      </w:r>
+      <w:proofErr w:type="spellEnd"/>
+      <w:r>
+        <w:rPr>
+          <w:sz w:val="18"/>
+          <w:szCs w:val="18"/>
+        </w:rPr>
+        <w:t xml:space="preserve">, </w:t>
+      </w:r>
+      <w:proofErr w:type="spellStart"/>
+      <w:r>
+        <w:rPr>
+          <w:sz w:val="18"/>
+          <w:szCs w:val="18"/>
+        </w:rPr>
+        <w:t>Vienna</w:t>
+      </w:r>
+      <w:proofErr w:type="spellEnd"/>
+      <w:r>
+        <w:rPr>
+          <w:sz w:val="18"/>
+          <w:szCs w:val="18"/>
+        </w:rPr>
+        <w:t xml:space="preserve">, </w:t>
+      </w:r>
+      <w:proofErr w:type="spellStart"/>
+      <w:r>
+        <w:rPr>
+          <w:sz w:val="18"/>
+          <w:szCs w:val="18"/>
+        </w:rPr>
+        <w:t>Austria</w:t>
+      </w:r>
+      <w:proofErr w:type="spellEnd"/>
+      <w:r>
+        <w:rPr>
+          <w:sz w:val="18"/>
+          <w:szCs w:val="18"/>
+        </w:rPr>
+        <w:t xml:space="preserve">. URL </w:t>
+      </w:r>
+      <w:hyperlink r:id="rId23">
+        <w:r>
+          <w:rPr>
+            <w:color w:val="0563C1"/>
+            <w:sz w:val="18"/>
+            <w:szCs w:val="18"/>
+            <w:u w:val="single" w:color="0563C1"/>
+          </w:rPr>
+          <w:t>http://www.R</w:t>
+        </w:r>
+      </w:hyperlink>
+      <w:hyperlink r:id="rId24">
+        <w:r>
+          <w:rPr>
+            <w:color w:val="0563C1"/>
+            <w:sz w:val="18"/>
+            <w:szCs w:val="18"/>
+            <w:u w:val="single" w:color="0563C1"/>
+          </w:rPr>
+          <w:t>-</w:t>
+        </w:r>
+      </w:hyperlink>
+      <w:hyperlink r:id="rId25">
+        <w:r>
+          <w:rPr>
+            <w:color w:val="0563C1"/>
+            <w:sz w:val="18"/>
+            <w:szCs w:val="18"/>
+            <w:u w:val="single" w:color="0563C1"/>
+          </w:rPr>
+          <w:t>project.org/</w:t>
+        </w:r>
+      </w:hyperlink>
+      <w:hyperlink r:id="rId26">
+        <w:r>
+          <w:rPr>
+            <w:sz w:val="18"/>
+            <w:szCs w:val="18"/>
+          </w:rPr>
+          <w:t>,</w:t>
+        </w:r>
+      </w:hyperlink>
+      <w:r>
+        <w:rPr>
+          <w:sz w:val="18"/>
+          <w:szCs w:val="18"/>
+        </w:rPr>
+        <w:t xml:space="preserve"> 2018. </w:t>
+      </w:r>
+    </w:p>
+    <w:p>
+      <w:pPr>
+        <w:spacing w:after="20" w:line="259" w:lineRule="auto"/>
+        <w:ind w:firstLine="0"/>
+        <w:jc w:val="left"/>
+        <w:rPr>
+          <w:sz w:val="18"/>
+          <w:szCs w:val="18"/>
+        </w:rPr>
+      </w:pPr>
+      <w:r>
+        <w:rPr>
+          <w:sz w:val="18"/>
+          <w:szCs w:val="18"/>
+        </w:rPr>
+        <w:t xml:space="preserve"> </w:t>
+      </w:r>
+    </w:p>
+    <w:p>
+      <w:pPr>
+        <w:spacing w:after="28" w:line="249" w:lineRule="auto"/>
+        <w:ind w:left="-5" w:right="204" w:hanging="10"/>
+        <w:rPr>
+          <w:sz w:val="18"/>
+          <w:szCs w:val="18"/>
+        </w:rPr>
+      </w:pPr>
+      <w:proofErr w:type="spellStart"/>
+      <w:r>
+        <w:rPr>
+          <w:sz w:val="18"/>
+          <w:szCs w:val="18"/>
+        </w:rPr>
+        <w:t>Saaty</w:t>
+      </w:r>
+      <w:proofErr w:type="spellEnd"/>
+      <w:r>
+        <w:rPr>
+          <w:sz w:val="18"/>
+          <w:szCs w:val="18"/>
+        </w:rPr>
+        <w:t xml:space="preserve">, T. L. Método de Análise Hierárquica. Rio de Janeiro: </w:t>
+      </w:r>
+      <w:proofErr w:type="spellStart"/>
+      <w:r>
+        <w:rPr>
+          <w:sz w:val="18"/>
+          <w:szCs w:val="18"/>
+        </w:rPr>
+        <w:t>Makrom</w:t>
+      </w:r>
+      <w:proofErr w:type="spellEnd"/>
+      <w:r>
+        <w:rPr>
+          <w:sz w:val="18"/>
+          <w:szCs w:val="18"/>
+        </w:rPr>
+        <w:t xml:space="preserve"> Books, 2Ed, 1991. </w:t>
+      </w:r>
+    </w:p>
+    <w:p>
+      <w:pPr>
+        <w:spacing w:after="20" w:line="259" w:lineRule="auto"/>
+        <w:ind w:firstLine="0"/>
+        <w:jc w:val="left"/>
+        <w:rPr>
+          <w:sz w:val="18"/>
+          <w:szCs w:val="18"/>
+        </w:rPr>
+      </w:pPr>
+      <w:r>
+        <w:rPr>
+          <w:sz w:val="18"/>
+          <w:szCs w:val="18"/>
+        </w:rPr>
+        <w:t xml:space="preserve"> </w:t>
+      </w:r>
+    </w:p>
+    <w:p>
+      <w:pPr>
+        <w:spacing w:after="28" w:line="249" w:lineRule="auto"/>
+        <w:ind w:left="-5" w:right="204" w:hanging="10"/>
+        <w:rPr>
+          <w:sz w:val="18"/>
+          <w:szCs w:val="18"/>
+        </w:rPr>
+      </w:pPr>
+      <w:proofErr w:type="spellStart"/>
+      <w:r>
+        <w:rPr>
+          <w:sz w:val="18"/>
+          <w:szCs w:val="18"/>
+        </w:rPr>
+        <w:t>Gomede</w:t>
+      </w:r>
+      <w:proofErr w:type="spellEnd"/>
+      <w:r>
+        <w:rPr>
+          <w:sz w:val="18"/>
+          <w:szCs w:val="18"/>
+        </w:rPr>
+        <w:t xml:space="preserve">, </w:t>
+      </w:r>
+      <w:proofErr w:type="gramStart"/>
+      <w:r>
+        <w:rPr>
+          <w:sz w:val="18"/>
+          <w:szCs w:val="18"/>
+        </w:rPr>
+        <w:t>Everton,.</w:t>
+      </w:r>
+      <w:proofErr w:type="gramEnd"/>
+      <w:r>
+        <w:rPr>
+          <w:sz w:val="18"/>
+          <w:szCs w:val="18"/>
+        </w:rPr>
+        <w:t xml:space="preserve"> Miranda, Rodolfo. Utilizando o Método </w:t>
+      </w:r>
+      <w:proofErr w:type="spellStart"/>
+      <w:r>
+        <w:rPr>
+          <w:sz w:val="18"/>
+          <w:szCs w:val="18"/>
+        </w:rPr>
+        <w:t>Analytic</w:t>
+      </w:r>
+      <w:proofErr w:type="spellEnd"/>
+      <w:r>
+        <w:rPr>
+          <w:sz w:val="18"/>
+          <w:szCs w:val="18"/>
+        </w:rPr>
+        <w:t xml:space="preserve"> </w:t>
+      </w:r>
+      <w:proofErr w:type="spellStart"/>
+      <w:r>
+        <w:rPr>
+          <w:sz w:val="18"/>
+          <w:szCs w:val="18"/>
+        </w:rPr>
+        <w:t>Hierarchy</w:t>
+      </w:r>
+      <w:proofErr w:type="spellEnd"/>
+      <w:r>
+        <w:rPr>
+          <w:sz w:val="18"/>
+          <w:szCs w:val="18"/>
+        </w:rPr>
+        <w:t xml:space="preserve"> </w:t>
+      </w:r>
+      <w:proofErr w:type="spellStart"/>
+      <w:r>
+        <w:rPr>
+          <w:sz w:val="18"/>
+          <w:szCs w:val="18"/>
+        </w:rPr>
+        <w:t>Process</w:t>
+      </w:r>
+      <w:proofErr w:type="spellEnd"/>
+      <w:r>
+        <w:rPr>
+          <w:sz w:val="18"/>
+          <w:szCs w:val="18"/>
+        </w:rPr>
+        <w:t xml:space="preserve"> (AHP) para </w:t>
+      </w:r>
+    </w:p>
+    <w:p>
+      <w:pPr>
+        <w:spacing w:after="28" w:line="249" w:lineRule="auto"/>
+        <w:ind w:left="-5" w:right="204" w:hanging="10"/>
+        <w:rPr>
+          <w:sz w:val="18"/>
+          <w:szCs w:val="18"/>
+        </w:rPr>
+      </w:pPr>
+      <w:r>
+        <w:rPr>
+          <w:sz w:val="18"/>
+          <w:szCs w:val="18"/>
+        </w:rPr>
+        <w:t xml:space="preserve">Priorização </w:t>
+      </w:r>
+      <w:r>
+        <w:rPr>
+          <w:sz w:val="18"/>
+          <w:szCs w:val="18"/>
+        </w:rPr>
+        <w:tab/>
+        <w:t xml:space="preserve">de </w:t>
+      </w:r>
+      <w:r>
+        <w:rPr>
+          <w:sz w:val="18"/>
+          <w:szCs w:val="18"/>
+        </w:rPr>
+        <w:tab/>
+        <w:t xml:space="preserve">Serviços </w:t>
+      </w:r>
+      <w:r>
+        <w:rPr>
+          <w:sz w:val="18"/>
+          <w:szCs w:val="18"/>
+        </w:rPr>
+        <w:tab/>
+        <w:t xml:space="preserve">de </w:t>
+      </w:r>
+      <w:r>
+        <w:rPr>
+          <w:sz w:val="18"/>
+          <w:szCs w:val="18"/>
+        </w:rPr>
+        <w:tab/>
+        <w:t xml:space="preserve">TI: </w:t>
+      </w:r>
+      <w:r>
+        <w:rPr>
+          <w:sz w:val="18"/>
+          <w:szCs w:val="18"/>
+        </w:rPr>
+        <w:tab/>
+        <w:t xml:space="preserve">Um </w:t>
+      </w:r>
+      <w:r>
+        <w:rPr>
+          <w:sz w:val="18"/>
+          <w:szCs w:val="18"/>
+        </w:rPr>
+        <w:tab/>
+        <w:t xml:space="preserve">Estudo </w:t>
+      </w:r>
+      <w:r>
+        <w:rPr>
+          <w:sz w:val="18"/>
+          <w:szCs w:val="18"/>
+        </w:rPr>
+        <w:tab/>
+        <w:t xml:space="preserve">de </w:t>
+      </w:r>
+      <w:r>
+        <w:rPr>
+          <w:sz w:val="18"/>
+          <w:szCs w:val="18"/>
+        </w:rPr>
+        <w:tab/>
+        <w:t xml:space="preserve">Caso, </w:t>
+      </w:r>
+      <w:r>
+        <w:rPr>
+          <w:sz w:val="18"/>
+          <w:szCs w:val="18"/>
+        </w:rPr>
+        <w:tab/>
+        <w:t xml:space="preserve">2012. </w:t>
+      </w:r>
+      <w:r>
+        <w:rPr>
+          <w:sz w:val="18"/>
+          <w:szCs w:val="18"/>
+        </w:rPr>
+        <w:tab/>
+        <w:t xml:space="preserve">URL: </w:t>
+      </w:r>
+      <w:hyperlink r:id="rId27">
+        <w:r>
+          <w:rPr>
+            <w:color w:val="0563C1"/>
+            <w:sz w:val="18"/>
+            <w:szCs w:val="18"/>
+            <w:u w:val="single" w:color="0563C1"/>
+          </w:rPr>
+          <w:t>http://www.lbd.dcc.ufmg.br/colecoes/sbsi/2012/0041.pdf</w:t>
+        </w:r>
+      </w:hyperlink>
+      <w:hyperlink r:id="rId28">
+        <w:r>
+          <w:rPr>
+            <w:sz w:val="18"/>
+            <w:szCs w:val="18"/>
+          </w:rPr>
+          <w:t xml:space="preserve"> </w:t>
+        </w:r>
+      </w:hyperlink>
     </w:p>
     <w:p>
       <w:pPr>
@@ -3275,6 +5684,8 @@
         </w:rPr>
         <w:t>Anexo</w:t>
       </w:r>
+      <w:bookmarkStart w:id="0" w:name="_GoBack"/>
+      <w:bookmarkEnd w:id="0"/>
     </w:p>
     <w:p>
       <w:pPr>
@@ -3302,7 +5713,7 @@
         <w:ind w:left="1250" w:right="1240" w:hanging="10"/>
         <w:jc w:val="center"/>
       </w:pPr>
-      <w:hyperlink r:id="rId11" w:history="1">
+      <w:hyperlink r:id="rId29" w:history="1">
         <w:r>
           <w:rPr>
             <w:rStyle w:val="Hyperlink"/>
@@ -3317,7 +5728,7 @@
         <w:ind w:left="1250" w:right="1240" w:hanging="10"/>
         <w:jc w:val="center"/>
       </w:pPr>
-      <w:hyperlink r:id="rId12" w:history="1">
+      <w:hyperlink r:id="rId30" w:history="1">
         <w:r>
           <w:rPr>
             <w:rStyle w:val="Hyperlink"/>
@@ -3335,7 +5746,7 @@
       <w:r>
         <w:tab/>
       </w:r>
-      <w:hyperlink r:id="rId13" w:history="1">
+      <w:hyperlink r:id="rId31" w:history="1">
         <w:r>
           <w:rPr>
             <w:rStyle w:val="Hyperlink"/>
@@ -3345,9 +5756,9 @@
       </w:hyperlink>
     </w:p>
     <w:sectPr>
-      <w:headerReference w:type="even" r:id="rId14"/>
-      <w:headerReference w:type="default" r:id="rId15"/>
-      <w:headerReference w:type="first" r:id="rId16"/>
+      <w:headerReference w:type="even" r:id="rId32"/>
+      <w:headerReference w:type="default" r:id="rId33"/>
+      <w:headerReference w:type="first" r:id="rId34"/>
       <w:footnotePr>
         <w:numRestart w:val="eachPage"/>
       </w:footnotePr>
@@ -3780,6 +6191,92 @@
 <file path=word/numbering.xml><?xml version="1.0" encoding="utf-8"?>
 <w:numbering xmlns:wpc="http://schemas.microsoft.com/office/word/2010/wordprocessingCanvas" xmlns:cx="http://schemas.microsoft.com/office/drawing/2014/chartex" xmlns:mc="http://schemas.openxmlformats.org/markup-compatibility/2006" xmlns:o="urn:schemas-microsoft-com:office:office" xmlns:r="http://schemas.openxmlformats.org/officeDocument/2006/relationships" xmlns:m="http://schemas.openxmlformats.org/officeDocument/2006/math" xmlns:v="urn:schemas-microsoft-com:vml" xmlns:wp14="http://schemas.microsoft.com/office/word/2010/wordprocessingDrawing" xmlns:wp="http://schemas.openxmlformats.org/drawingml/2006/wordprocessingDrawing" xmlns:w10="urn:schemas-microsoft-com:office:word" xmlns:w="http://schemas.openxmlformats.org/wordprocessingml/2006/main" xmlns:w14="http://schemas.microsoft.com/office/word/2010/wordml" xmlns:w15="http://schemas.microsoft.com/office/word/2012/wordml" xmlns:w16se="http://schemas.microsoft.com/office/word/2015/wordml/symex" xmlns:wpg="http://schemas.microsoft.com/office/word/2010/wordprocessingGroup" xmlns:wpi="http://schemas.microsoft.com/office/word/2010/wordprocessingInk" xmlns:wne="http://schemas.microsoft.com/office/word/2006/wordml" xmlns:wps="http://schemas.microsoft.com/office/word/2010/wordprocessingShape" mc:Ignorable="w14 w15 w16se wp14">
   <w:abstractNum w:abstractNumId="0" w15:restartNumberingAfterBreak="0">
+    <w:nsid w:val="014908FE"/>
+    <w:multiLevelType w:val="hybridMultilevel"/>
+    <w:tmpl w:val="6F72C21E"/>
+    <w:lvl w:ilvl="0" w:tplc="0416000F">
+      <w:start w:val="1"/>
+      <w:numFmt w:val="decimal"/>
+      <w:lvlText w:val="%1."/>
+      <w:lvlJc w:val="left"/>
+      <w:pPr>
+        <w:ind w:left="1335" w:hanging="360"/>
+      </w:pPr>
+    </w:lvl>
+    <w:lvl w:ilvl="1" w:tplc="04160019" w:tentative="1">
+      <w:start w:val="1"/>
+      <w:numFmt w:val="lowerLetter"/>
+      <w:lvlText w:val="%2."/>
+      <w:lvlJc w:val="left"/>
+      <w:pPr>
+        <w:ind w:left="2055" w:hanging="360"/>
+      </w:pPr>
+    </w:lvl>
+    <w:lvl w:ilvl="2" w:tplc="0416001B" w:tentative="1">
+      <w:start w:val="1"/>
+      <w:numFmt w:val="lowerRoman"/>
+      <w:lvlText w:val="%3."/>
+      <w:lvlJc w:val="right"/>
+      <w:pPr>
+        <w:ind w:left="2775" w:hanging="180"/>
+      </w:pPr>
+    </w:lvl>
+    <w:lvl w:ilvl="3" w:tplc="0416000F" w:tentative="1">
+      <w:start w:val="1"/>
+      <w:numFmt w:val="decimal"/>
+      <w:lvlText w:val="%4."/>
+      <w:lvlJc w:val="left"/>
+      <w:pPr>
+        <w:ind w:left="3495" w:hanging="360"/>
+      </w:pPr>
+    </w:lvl>
+    <w:lvl w:ilvl="4" w:tplc="04160019" w:tentative="1">
+      <w:start w:val="1"/>
+      <w:numFmt w:val="lowerLetter"/>
+      <w:lvlText w:val="%5."/>
+      <w:lvlJc w:val="left"/>
+      <w:pPr>
+        <w:ind w:left="4215" w:hanging="360"/>
+      </w:pPr>
+    </w:lvl>
+    <w:lvl w:ilvl="5" w:tplc="0416001B" w:tentative="1">
+      <w:start w:val="1"/>
+      <w:numFmt w:val="lowerRoman"/>
+      <w:lvlText w:val="%6."/>
+      <w:lvlJc w:val="right"/>
+      <w:pPr>
+        <w:ind w:left="4935" w:hanging="180"/>
+      </w:pPr>
+    </w:lvl>
+    <w:lvl w:ilvl="6" w:tplc="0416000F" w:tentative="1">
+      <w:start w:val="1"/>
+      <w:numFmt w:val="decimal"/>
+      <w:lvlText w:val="%7."/>
+      <w:lvlJc w:val="left"/>
+      <w:pPr>
+        <w:ind w:left="5655" w:hanging="360"/>
+      </w:pPr>
+    </w:lvl>
+    <w:lvl w:ilvl="7" w:tplc="04160019" w:tentative="1">
+      <w:start w:val="1"/>
+      <w:numFmt w:val="lowerLetter"/>
+      <w:lvlText w:val="%8."/>
+      <w:lvlJc w:val="left"/>
+      <w:pPr>
+        <w:ind w:left="6375" w:hanging="360"/>
+      </w:pPr>
+    </w:lvl>
+    <w:lvl w:ilvl="8" w:tplc="0416001B" w:tentative="1">
+      <w:start w:val="1"/>
+      <w:numFmt w:val="lowerRoman"/>
+      <w:lvlText w:val="%9."/>
+      <w:lvlJc w:val="right"/>
+      <w:pPr>
+        <w:ind w:left="7095" w:hanging="180"/>
+      </w:pPr>
+    </w:lvl>
+  </w:abstractNum>
+  <w:abstractNum w:abstractNumId="1" w15:restartNumberingAfterBreak="0">
     <w:nsid w:val="01AB1B9B"/>
     <w:multiLevelType w:val="hybridMultilevel"/>
     <w:tmpl w:val="A546180E"/>
@@ -3892,7 +6389,7 @@
       </w:rPr>
     </w:lvl>
   </w:abstractNum>
-  <w:abstractNum w:abstractNumId="1" w15:restartNumberingAfterBreak="0">
+  <w:abstractNum w:abstractNumId="2" w15:restartNumberingAfterBreak="0">
     <w:nsid w:val="02BB6737"/>
     <w:multiLevelType w:val="hybridMultilevel"/>
     <w:tmpl w:val="0D34F58C"/>
@@ -4005,7 +6502,7 @@
       </w:rPr>
     </w:lvl>
   </w:abstractNum>
-  <w:abstractNum w:abstractNumId="2" w15:restartNumberingAfterBreak="0">
+  <w:abstractNum w:abstractNumId="3" w15:restartNumberingAfterBreak="0">
     <w:nsid w:val="16DC2C01"/>
     <w:multiLevelType w:val="hybridMultilevel"/>
     <w:tmpl w:val="95541DE0"/>
@@ -4118,7 +6615,7 @@
       </w:rPr>
     </w:lvl>
   </w:abstractNum>
-  <w:abstractNum w:abstractNumId="3" w15:restartNumberingAfterBreak="0">
+  <w:abstractNum w:abstractNumId="4" w15:restartNumberingAfterBreak="0">
     <w:nsid w:val="4EE15BCC"/>
     <w:multiLevelType w:val="hybridMultilevel"/>
     <w:tmpl w:val="ED4C0D96"/>
@@ -4232,15 +6729,18 @@
     </w:lvl>
   </w:abstractNum>
   <w:num w:numId="1">
+    <w:abstractNumId w:val="2"/>
+  </w:num>
+  <w:num w:numId="2">
+    <w:abstractNumId w:val="4"/>
+  </w:num>
+  <w:num w:numId="3">
+    <w:abstractNumId w:val="3"/>
+  </w:num>
+  <w:num w:numId="4">
     <w:abstractNumId w:val="1"/>
   </w:num>
-  <w:num w:numId="2">
-    <w:abstractNumId w:val="3"/>
-  </w:num>
-  <w:num w:numId="3">
-    <w:abstractNumId w:val="2"/>
-  </w:num>
-  <w:num w:numId="4">
+  <w:num w:numId="5">
     <w:abstractNumId w:val="0"/>
   </w:num>
 </w:numbering>
@@ -4875,6 +7375,53 @@
       <w:u w:val="single"/>
     </w:rPr>
   </w:style>
+  <w:style w:type="paragraph" w:customStyle="1" w:styleId="Default">
+    <w:name w:val="Default"/>
+    <w:rsid w:val="00E8454B"/>
+    <w:pPr>
+      <w:autoSpaceDE w:val="0"/>
+      <w:autoSpaceDN w:val="0"/>
+      <w:adjustRightInd w:val="0"/>
+      <w:spacing w:after="0" w:line="240" w:lineRule="auto"/>
+    </w:pPr>
+    <w:rPr>
+      <w:rFonts w:ascii="Arial" w:hAnsi="Arial" w:cs="Arial"/>
+      <w:color w:val="000000"/>
+      <w:sz w:val="24"/>
+      <w:szCs w:val="24"/>
+    </w:rPr>
+  </w:style>
+  <w:style w:type="paragraph" w:styleId="Textodebalo">
+    <w:name w:val="Balloon Text"/>
+    <w:basedOn w:val="Normal"/>
+    <w:link w:val="TextodebaloChar"/>
+    <w:uiPriority w:val="99"/>
+    <w:semiHidden/>
+    <w:unhideWhenUsed/>
+    <w:rsid w:val="0047421A"/>
+    <w:pPr>
+      <w:spacing w:after="0" w:line="240" w:lineRule="auto"/>
+    </w:pPr>
+    <w:rPr>
+      <w:rFonts w:ascii="Segoe UI" w:hAnsi="Segoe UI" w:cs="Segoe UI"/>
+      <w:sz w:val="18"/>
+      <w:szCs w:val="18"/>
+    </w:rPr>
+  </w:style>
+  <w:style w:type="character" w:customStyle="1" w:styleId="TextodebaloChar">
+    <w:name w:val="Texto de balão Char"/>
+    <w:basedOn w:val="Fontepargpadro"/>
+    <w:link w:val="Textodebalo"/>
+    <w:uiPriority w:val="99"/>
+    <w:semiHidden/>
+    <w:rsid w:val="0047421A"/>
+    <w:rPr>
+      <w:rFonts w:ascii="Segoe UI" w:eastAsia="Arial" w:hAnsi="Segoe UI" w:cs="Segoe UI"/>
+      <w:color w:val="000000"/>
+      <w:sz w:val="18"/>
+      <w:szCs w:val="18"/>
+    </w:rPr>
+  </w:style>
 </w:styles>
 </file>
 
@@ -5144,7 +7691,7 @@
 </file>
 
 <file path=customXml/itemProps1.xml><?xml version="1.0" encoding="utf-8"?>
-<ds:datastoreItem xmlns:ds="http://schemas.openxmlformats.org/officeDocument/2006/customXml" ds:itemID="{DA16271A-3050-442B-BB6D-3BB9B1C2BC1B}">
+<ds:datastoreItem xmlns:ds="http://schemas.openxmlformats.org/officeDocument/2006/customXml" ds:itemID="{7882E812-21F3-4FF5-A98C-265BE1BA7350}">
   <ds:schemaRefs>
     <ds:schemaRef ds:uri="http://schemas.openxmlformats.org/officeDocument/2006/bibliography"/>
   </ds:schemaRefs>

</xml_diff>